<commit_message>
literature survey added in docs
</commit_message>
<xml_diff>
--- a/DOCS/Title Document.docx
+++ b/DOCS/Title Document.docx
@@ -904,6 +904,8 @@
           <w:sz w:val="47"/>
         </w:rPr>
       </w:pPr>
+      <w:bookmarkStart w:id="0" w:name="_GoBack"/>
+      <w:bookmarkEnd w:id="0"/>
       <w:r>
         <w:rPr>
           <w:b/>
@@ -3371,42 +3373,21 @@
           <w:b/>
           <w:sz w:val="28"/>
         </w:rPr>
-        <w:t>B.</w:t>
-      </w:r>
-      <w:r>
-        <w:rPr>
-          <w:b/>
-          <w:sz w:val="28"/>
-        </w:rPr>
-        <w:t xml:space="preserve"> </w:t>
-      </w:r>
-      <w:r>
-        <w:rPr>
-          <w:b/>
-          <w:sz w:val="28"/>
-        </w:rPr>
-        <w:t>E., M.</w:t>
-      </w:r>
-      <w:r>
-        <w:rPr>
-          <w:b/>
-          <w:sz w:val="28"/>
-        </w:rPr>
-        <w:t xml:space="preserve"> </w:t>
-      </w:r>
-      <w:r>
-        <w:rPr>
-          <w:b/>
-          <w:sz w:val="28"/>
-        </w:rPr>
-        <w:t xml:space="preserve">Sc., </w:t>
-      </w:r>
-      <w:r>
-        <w:rPr>
-          <w:b/>
-          <w:sz w:val="28"/>
-        </w:rPr>
-        <w:t>and (</w:t>
+        <w:t>B.E., M.</w:t>
+      </w:r>
+      <w:r>
+        <w:rPr>
+          <w:b/>
+          <w:sz w:val="28"/>
+        </w:rPr>
+        <w:t xml:space="preserve">Sc. </w:t>
+      </w:r>
+      <w:r>
+        <w:rPr>
+          <w:b/>
+          <w:sz w:val="28"/>
+        </w:rPr>
+        <w:t>(</w:t>
       </w:r>
       <w:r>
         <w:rPr>
@@ -3890,7 +3871,35 @@
         <w:rPr>
           <w:sz w:val="28"/>
         </w:rPr>
-        <w:t xml:space="preserve"> the </w:t>
+        <w:t xml:space="preserve"> </w:t>
+      </w:r>
+      <w:r>
+        <w:rPr>
+          <w:b/>
+          <w:sz w:val="28"/>
+        </w:rPr>
+        <w:t>Mr. P.</w:t>
+      </w:r>
+      <w:r>
+        <w:rPr>
+          <w:b/>
+          <w:sz w:val="28"/>
+        </w:rPr>
+        <w:t xml:space="preserve"> </w:t>
+      </w:r>
+      <w:r>
+        <w:rPr>
+          <w:b/>
+          <w:sz w:val="28"/>
+        </w:rPr>
+        <w:t>MANIKANDAN, M.E.,</w:t>
+      </w:r>
+      <w:r>
+        <w:rPr>
+          <w:b/>
+          <w:sz w:val="28"/>
+        </w:rPr>
+        <w:t xml:space="preserve"> </w:t>
       </w:r>
       <w:r>
         <w:rPr>
@@ -4186,14 +4195,7 @@
         <w:rPr>
           <w:sz w:val="28"/>
         </w:rPr>
-        <w:t>Assistant Professor</w:t>
-      </w:r>
-      <w:r>
-        <w:rPr>
-          <w:spacing w:val="-67"/>
-          <w:sz w:val="28"/>
-        </w:rPr>
-        <w:t xml:space="preserve"> </w:t>
+        <w:t xml:space="preserve">Assistant Professor </w:t>
       </w:r>
       <w:r>
         <w:rPr>
@@ -4212,7 +4214,7 @@
         <w:rPr>
           <w:sz w:val="28"/>
         </w:rPr>
-        <w:t>her</w:t>
+        <w:t>him</w:t>
       </w:r>
       <w:r>
         <w:rPr>
@@ -4800,8 +4802,16 @@
         <w:pStyle w:val="Heading1"/>
         <w:ind w:right="129"/>
         <w:jc w:val="center"/>
-      </w:pPr>
-      <w:r>
+        <w:rPr>
+          <w:sz w:val="28"/>
+          <w:szCs w:val="28"/>
+        </w:rPr>
+      </w:pPr>
+      <w:r>
+        <w:rPr>
+          <w:sz w:val="28"/>
+          <w:szCs w:val="28"/>
+        </w:rPr>
         <w:lastRenderedPageBreak/>
         <w:t>ABSTRACT</w:t>
       </w:r>
@@ -4811,7 +4821,8 @@
         <w:pStyle w:val="BodyText"/>
         <w:rPr>
           <w:b/>
-          <w:sz w:val="49"/>
+          <w:sz w:val="48"/>
+          <w:szCs w:val="28"/>
         </w:rPr>
       </w:pPr>
     </w:p>
@@ -4821,24 +4832,25 @@
         <w:spacing w:line="480" w:lineRule="auto"/>
         <w:ind w:left="340" w:right="771" w:firstLine="720"/>
         <w:jc w:val="both"/>
-      </w:pPr>
-      <w:r>
-        <w:t xml:space="preserve">This project endeavors to construct a Chat API of unparalleled security and reliability, engineered to facilitate encrypted communication within a Chat Application. The endeavor encompasses a multifaceted approach, integrating robust encryption protocols and Block-chain Authentication mechanisms to fortify user identity verification and authentication. Initially, extensive research explores encryption techniques and Block-chain Authentication, scrutinizing their suitability and efficacy for the project's objectives. Subsequently, meticulous design and development ensue, crafting the architecture of the Chat API to seamlessly incorporate advanced encryption protocols, notably </w:t>
-      </w:r>
-      <w:r>
-        <w:t>Fernet</w:t>
-      </w:r>
-      <w:r>
-        <w:t>, and Block-chain Authentication via smart contracts. The implementation phase is characterized by a commitment to coding excellence, ensuring optimal performance, and m</w:t>
-      </w:r>
-      <w:r>
-        <w:t xml:space="preserve">aintainability of the Chat API. </w:t>
-      </w:r>
-      <w:r>
-        <w:t>By prioritizing security without compromising usability, the Chat API aspires to empower users with a trustworthy platform for confidential communication, safeguarding their digital interactions in the face of evolving cybersecurity challenges.</w:t>
-      </w:r>
-      <w:bookmarkStart w:id="0" w:name="_GoBack"/>
-      <w:bookmarkEnd w:id="0"/>
+        <w:rPr>
+          <w:sz w:val="28"/>
+          <w:szCs w:val="28"/>
+        </w:rPr>
+      </w:pPr>
+      <w:r>
+        <w:rPr>
+          <w:sz w:val="28"/>
+          <w:szCs w:val="28"/>
+        </w:rPr>
+        <w:t>The</w:t>
+      </w:r>
+      <w:r>
+        <w:rPr>
+          <w:sz w:val="28"/>
+          <w:szCs w:val="28"/>
+        </w:rPr>
+        <w:t xml:space="preserve"> project endeavors to construct a Chat API of unparalleled security and reliability, engineered to facilitate encrypted communication within a Chat Application. The endeavor encompasses a multifaceted approach, integrating robust encryption protocols and Block-chain Authentication mechanisms to fortify user identity verification and authentication. Initially, extensive research explores encryption techniques and Block-chain Authentication, scrutinizing their suitability and efficacy for the project's objectives. Subsequently, meticulous design and development ensue, crafting the architecture of the Chat API to seamlessly incorporate advanced encryption protocols, notably Fernet, and Block-chain Authentication via smart contracts. The implementation phase is characterized by a commitment to coding excellence, ensuring optimal performance, and maintainability of the Chat API. By prioritizing security without compromising usability, the Chat API aspires to empower users with a trustworthy platform for confidential communication, safeguarding their digital interactions in the face of evolving cybersecurity challenges.</w:t>
+      </w:r>
     </w:p>
     <w:sectPr>
       <w:footerReference w:type="default" r:id="rId11"/>
@@ -5079,7 +5091,7 @@
           <w:rPr>
             <w:noProof/>
           </w:rPr>
-          <w:t>ii</w:t>
+          <w:t>iii</w:t>
         </w:r>
         <w:r>
           <w:rPr>
@@ -7162,7 +7174,7 @@
 </file>
 
 <file path=customXml/itemProps1.xml><?xml version="1.0" encoding="utf-8"?>
-<ds:datastoreItem xmlns:ds="http://schemas.openxmlformats.org/officeDocument/2006/customXml" ds:itemID="{26A6F4BF-CCE5-4056-967E-CA1F8C0B4C41}">
+<ds:datastoreItem xmlns:ds="http://schemas.openxmlformats.org/officeDocument/2006/customXml" ds:itemID="{38C9A954-8823-4977-A268-45A64CC0EFBF}">
   <ds:schemaRefs>
     <ds:schemaRef ds:uri="http://schemas.openxmlformats.org/officeDocument/2006/bibliography"/>
   </ds:schemaRefs>

</xml_diff>

<commit_message>
MINOR BUGS RESOLVED, PROJECT CODE COMPLETED
</commit_message>
<xml_diff>
--- a/DOCS/Title Document.docx
+++ b/DOCS/Title Document.docx
@@ -4,9 +4,6 @@
   <w:body>
     <w:p>
       <w:pPr>
-        <w:pStyle w:val="BodyText"/>
-        <w:spacing w:before="5"/>
-        <w:ind w:right="490"/>
         <w:jc w:val="center"/>
         <w:rPr>
           <w:b/>
@@ -17,25 +14,30 @@
         <w:rPr>
           <w:b/>
           <w:sz w:val="36"/>
-          <w:szCs w:val="22"/>
-        </w:rPr>
-        <w:t>SECURE CHAT API: ENCRYPTED CHAT APPLICATION PROGRAM INTERFACE WITH BLOCK-CHAIN AUTHENTICATION</w:t>
-      </w:r>
-    </w:p>
-    <w:p>
-      <w:pPr>
-        <w:ind w:right="441"/>
+        </w:rPr>
+        <w:t>SE</w:t>
+      </w:r>
+      <w:r>
+        <w:rPr>
+          <w:b/>
+          <w:sz w:val="36"/>
+        </w:rPr>
+        <w:t>CURE CHAT API: ENCRYPTED CHAT APPLICATION PROGRAM INTERFACE WITH BLOCK-CHAIN AUTHENTICATION</w:t>
+      </w:r>
+    </w:p>
+    <w:p>
+      <w:pPr>
+        <w:ind w:right="70"/>
         <w:jc w:val="center"/>
         <w:rPr>
           <w:b/>
-          <w:spacing w:val="-1"/>
-          <w:sz w:val="28"/>
-        </w:rPr>
-      </w:pPr>
-    </w:p>
-    <w:p>
-      <w:pPr>
-        <w:ind w:right="441"/>
+          <w:sz w:val="28"/>
+        </w:rPr>
+      </w:pPr>
+    </w:p>
+    <w:p>
+      <w:pPr>
+        <w:ind w:right="70"/>
         <w:jc w:val="center"/>
         <w:rPr>
           <w:b/>
@@ -109,22 +111,10 @@
     <w:p>
       <w:pPr>
         <w:pStyle w:val="BodyText"/>
-        <w:spacing w:line="360" w:lineRule="auto"/>
-        <w:rPr>
-          <w:b/>
-          <w:i/>
-          <w:sz w:val="20"/>
-        </w:rPr>
-      </w:pPr>
-    </w:p>
-    <w:p>
-      <w:pPr>
-        <w:pStyle w:val="BodyText"/>
         <w:spacing w:before="4" w:line="360" w:lineRule="auto"/>
         <w:rPr>
           <w:b/>
-          <w:sz w:val="30"/>
-          <w:szCs w:val="30"/>
+          <w:sz w:val="18"/>
         </w:rPr>
       </w:pPr>
       <w:r>
@@ -141,55 +131,6 @@
           <w:sz w:val="18"/>
         </w:rPr>
         <w:tab/>
-      </w:r>
-      <w:r>
-        <w:rPr>
-          <w:b/>
-          <w:sz w:val="30"/>
-          <w:szCs w:val="30"/>
-        </w:rPr>
-        <w:t>G. GOKUL</w:t>
-      </w:r>
-      <w:r>
-        <w:rPr>
-          <w:b/>
-          <w:sz w:val="30"/>
-          <w:szCs w:val="30"/>
-        </w:rPr>
-        <w:tab/>
-      </w:r>
-      <w:r>
-        <w:rPr>
-          <w:b/>
-          <w:sz w:val="30"/>
-          <w:szCs w:val="30"/>
-        </w:rPr>
-        <w:tab/>
-      </w:r>
-      <w:r>
-        <w:rPr>
-          <w:b/>
-          <w:sz w:val="30"/>
-          <w:szCs w:val="30"/>
-        </w:rPr>
-        <w:tab/>
-      </w:r>
-      <w:r>
-        <w:rPr>
-          <w:b/>
-          <w:sz w:val="30"/>
-          <w:szCs w:val="30"/>
-        </w:rPr>
-        <w:tab/>
-      </w:r>
-      <w:r>
-        <w:rPr>
-          <w:b/>
-          <w:sz w:val="30"/>
-          <w:szCs w:val="30"/>
-        </w:rPr>
-        <w:tab/>
-        <w:t>812420104027</w:t>
       </w:r>
     </w:p>
     <w:p>
@@ -209,7 +150,7 @@
           <w:sz w:val="30"/>
           <w:szCs w:val="30"/>
         </w:rPr>
-        <w:t>M. PREMSRIDEV</w:t>
+        <w:t>G. GOKUL</w:t>
       </w:r>
       <w:r>
         <w:rPr>
@@ -242,7 +183,15 @@
           <w:szCs w:val="30"/>
         </w:rPr>
         <w:tab/>
-        <w:t>812420104071</w:t>
+      </w:r>
+      <w:r>
+        <w:rPr>
+          <w:b/>
+          <w:sz w:val="30"/>
+          <w:szCs w:val="30"/>
+        </w:rPr>
+        <w:tab/>
+        <w:t>812420104027</w:t>
       </w:r>
     </w:p>
     <w:p>
@@ -258,10 +207,26 @@
       <w:r>
         <w:rPr>
           <w:b/>
+          <w:i/>
+          <w:sz w:val="18"/>
+        </w:rPr>
+        <w:tab/>
+      </w:r>
+      <w:r>
+        <w:rPr>
+          <w:b/>
+          <w:i/>
+          <w:sz w:val="18"/>
+        </w:rPr>
+        <w:tab/>
+      </w:r>
+      <w:r>
+        <w:rPr>
+          <w:b/>
           <w:sz w:val="30"/>
           <w:szCs w:val="30"/>
         </w:rPr>
-        <w:tab/>
+        <w:t>M. PREMSRIDEV</w:t>
       </w:r>
       <w:r>
         <w:rPr>
@@ -270,7 +235,6 @@
           <w:szCs w:val="30"/>
         </w:rPr>
         <w:tab/>
-        <w:t>A. RAHMATHULLAH</w:t>
       </w:r>
       <w:r>
         <w:rPr>
@@ -295,7 +259,7 @@
           <w:szCs w:val="30"/>
         </w:rPr>
         <w:tab/>
-        <w:t>812420104073</w:t>
+        <w:t>812420104071</w:t>
       </w:r>
     </w:p>
     <w:p>
@@ -323,7 +287,7 @@
           <w:szCs w:val="30"/>
         </w:rPr>
         <w:tab/>
-        <w:t>T. SHAIK MOHAMED FAHAD</w:t>
+        <w:t>A. RAHMATHULLAH</w:t>
       </w:r>
       <w:r>
         <w:rPr>
@@ -347,13 +311,59 @@
           <w:sz w:val="30"/>
           <w:szCs w:val="30"/>
         </w:rPr>
+        <w:tab/>
+        <w:t>812420104073</w:t>
+      </w:r>
+    </w:p>
+    <w:p>
+      <w:pPr>
+        <w:pStyle w:val="BodyText"/>
+        <w:spacing w:before="4" w:line="360" w:lineRule="auto"/>
+        <w:rPr>
+          <w:b/>
+          <w:sz w:val="30"/>
+          <w:szCs w:val="30"/>
+        </w:rPr>
+      </w:pPr>
+      <w:r>
+        <w:rPr>
+          <w:b/>
+          <w:sz w:val="30"/>
+          <w:szCs w:val="30"/>
+        </w:rPr>
+        <w:tab/>
+      </w:r>
+      <w:r>
+        <w:rPr>
+          <w:b/>
+          <w:sz w:val="30"/>
+          <w:szCs w:val="30"/>
+        </w:rPr>
+        <w:tab/>
+        <w:t>T. SHAIK MOHAMED FAHAD</w:t>
+      </w:r>
+      <w:r>
+        <w:rPr>
+          <w:b/>
+          <w:sz w:val="30"/>
+          <w:szCs w:val="30"/>
+        </w:rPr>
+        <w:tab/>
+      </w:r>
+      <w:r>
+        <w:rPr>
+          <w:b/>
+          <w:sz w:val="30"/>
+          <w:szCs w:val="30"/>
+        </w:rPr>
+        <w:tab/>
         <w:t>812420104083</w:t>
       </w:r>
     </w:p>
     <w:p>
       <w:pPr>
         <w:pStyle w:val="BodyText"/>
-        <w:spacing w:before="4"/>
+        <w:spacing w:before="4" w:line="360" w:lineRule="auto"/>
         <w:rPr>
           <w:b/>
           <w:i/>
@@ -364,7 +374,7 @@
     <w:p>
       <w:pPr>
         <w:pStyle w:val="BodyText"/>
-        <w:spacing w:before="4"/>
+        <w:spacing w:before="4" w:line="360" w:lineRule="auto"/>
         <w:rPr>
           <w:b/>
           <w:i/>
@@ -374,8 +384,8 @@
     </w:p>
     <w:p>
       <w:pPr>
-        <w:spacing w:before="87" w:line="480" w:lineRule="auto"/>
-        <w:ind w:left="2070" w:right="2650" w:firstLine="409"/>
+        <w:spacing w:before="87" w:line="360" w:lineRule="auto"/>
+        <w:ind w:left="2160" w:right="2830"/>
         <w:jc w:val="center"/>
         <w:rPr>
           <w:b/>
@@ -508,15 +518,7 @@
           <w:i/>
           <w:sz w:val="28"/>
         </w:rPr>
-        <w:t>the</w:t>
-      </w:r>
-      <w:r>
-        <w:rPr>
-          <w:b/>
-          <w:i/>
-          <w:sz w:val="28"/>
-        </w:rPr>
-        <w:t xml:space="preserve"> </w:t>
+        <w:t xml:space="preserve">the </w:t>
       </w:r>
       <w:r>
         <w:rPr>
@@ -547,7 +549,7 @@
     <w:p>
       <w:pPr>
         <w:pStyle w:val="Heading1"/>
-        <w:spacing w:before="158"/>
+        <w:spacing w:before="158" w:line="360" w:lineRule="auto"/>
         <w:ind w:right="436"/>
         <w:jc w:val="center"/>
       </w:pPr>
@@ -566,232 +568,37 @@
     </w:p>
     <w:p>
       <w:pPr>
-        <w:pStyle w:val="BodyText"/>
-        <w:spacing w:before="3"/>
-        <w:rPr>
-          <w:b/>
-          <w:sz w:val="30"/>
-        </w:rPr>
-      </w:pPr>
-    </w:p>
-    <w:p>
-      <w:pPr>
-        <w:ind w:right="433"/>
-        <w:jc w:val="center"/>
-        <w:rPr>
-          <w:b/>
-          <w:sz w:val="32"/>
-        </w:rPr>
-      </w:pPr>
-      <w:r>
-        <w:rPr>
-          <w:b/>
-          <w:sz w:val="32"/>
-        </w:rPr>
-        <w:t>i</w:t>
-      </w:r>
-      <w:r>
-        <w:rPr>
-          <w:b/>
-          <w:sz w:val="32"/>
-        </w:rPr>
-        <w:t>n</w:t>
-      </w:r>
-    </w:p>
-    <w:p>
-      <w:pPr>
-        <w:pStyle w:val="BodyText"/>
-        <w:spacing w:before="8"/>
-        <w:rPr>
-          <w:b/>
-          <w:sz w:val="29"/>
-        </w:rPr>
-      </w:pPr>
-    </w:p>
-    <w:p>
-      <w:pPr>
-        <w:ind w:right="444"/>
-        <w:jc w:val="center"/>
-        <w:rPr>
-          <w:b/>
-          <w:sz w:val="28"/>
-        </w:rPr>
-      </w:pPr>
-      <w:r>
-        <w:rPr>
-          <w:b/>
-          <w:sz w:val="28"/>
-        </w:rPr>
-        <w:t>COMPUTER</w:t>
-      </w:r>
-      <w:r>
-        <w:rPr>
-          <w:b/>
-          <w:spacing w:val="-3"/>
-          <w:sz w:val="28"/>
-        </w:rPr>
-        <w:t xml:space="preserve"> </w:t>
-      </w:r>
-      <w:r>
-        <w:rPr>
-          <w:b/>
-          <w:sz w:val="28"/>
-        </w:rPr>
-        <w:t>SCIENCE</w:t>
-      </w:r>
-      <w:r>
-        <w:rPr>
-          <w:b/>
-          <w:spacing w:val="-3"/>
-          <w:sz w:val="28"/>
-        </w:rPr>
-        <w:t xml:space="preserve"> </w:t>
-      </w:r>
-      <w:r>
-        <w:rPr>
-          <w:b/>
-          <w:sz w:val="28"/>
-        </w:rPr>
-        <w:t>AND</w:t>
-      </w:r>
-      <w:r>
-        <w:rPr>
-          <w:b/>
-          <w:spacing w:val="-3"/>
-          <w:sz w:val="28"/>
-        </w:rPr>
-        <w:t xml:space="preserve"> </w:t>
-      </w:r>
-      <w:r>
-        <w:rPr>
-          <w:b/>
-          <w:sz w:val="28"/>
-        </w:rPr>
-        <w:t>ENGINEERING</w:t>
-      </w:r>
-    </w:p>
-    <w:p>
-      <w:pPr>
-        <w:pStyle w:val="BodyText"/>
-        <w:spacing w:before="10"/>
-        <w:rPr>
-          <w:b/>
-          <w:sz w:val="27"/>
-        </w:rPr>
-      </w:pPr>
-    </w:p>
-    <w:p>
-      <w:pPr>
-        <w:spacing w:before="1"/>
-        <w:ind w:right="443"/>
-        <w:jc w:val="center"/>
-        <w:rPr>
-          <w:b/>
-          <w:sz w:val="28"/>
-        </w:rPr>
-      </w:pPr>
-      <w:r>
-        <w:rPr>
-          <w:b/>
-          <w:sz w:val="28"/>
-        </w:rPr>
-        <w:t>M.I.E.T.</w:t>
-      </w:r>
-      <w:r>
-        <w:rPr>
-          <w:b/>
-          <w:spacing w:val="-6"/>
-          <w:sz w:val="28"/>
-        </w:rPr>
-        <w:t xml:space="preserve"> </w:t>
-      </w:r>
-      <w:r>
-        <w:rPr>
-          <w:b/>
-          <w:sz w:val="28"/>
-        </w:rPr>
-        <w:t>ENGINEERING</w:t>
-      </w:r>
-      <w:r>
-        <w:rPr>
-          <w:b/>
-          <w:spacing w:val="-3"/>
-          <w:sz w:val="28"/>
-        </w:rPr>
-        <w:t xml:space="preserve"> </w:t>
-      </w:r>
-      <w:r>
-        <w:rPr>
-          <w:b/>
-          <w:sz w:val="28"/>
-        </w:rPr>
-        <w:t>COLLEGE, TRICHY</w:t>
-      </w:r>
-      <w:r>
-        <w:rPr>
-          <w:b/>
-          <w:spacing w:val="5"/>
-          <w:sz w:val="28"/>
-        </w:rPr>
-        <w:t xml:space="preserve"> </w:t>
-      </w:r>
-      <w:r>
-        <w:rPr>
-          <w:b/>
-          <w:sz w:val="28"/>
-        </w:rPr>
-        <w:t>–</w:t>
-      </w:r>
-      <w:r>
-        <w:rPr>
-          <w:b/>
-          <w:spacing w:val="-2"/>
-          <w:sz w:val="28"/>
-        </w:rPr>
-        <w:t xml:space="preserve"> </w:t>
-      </w:r>
-      <w:r>
-        <w:rPr>
-          <w:b/>
-          <w:sz w:val="28"/>
-        </w:rPr>
-        <w:t>620007</w:t>
-      </w:r>
-    </w:p>
-    <w:p>
-      <w:pPr>
-        <w:pStyle w:val="BodyText"/>
-        <w:rPr>
-          <w:b/>
-          <w:sz w:val="28"/>
-        </w:rPr>
-      </w:pPr>
-    </w:p>
-    <w:p>
-      <w:pPr>
         <w:pStyle w:val="Heading1"/>
-        <w:spacing w:before="1"/>
+        <w:spacing w:before="158" w:line="360" w:lineRule="auto"/>
         <w:ind w:right="436"/>
         <w:jc w:val="center"/>
       </w:pPr>
+    </w:p>
+    <w:p>
+      <w:pPr>
+        <w:pStyle w:val="Heading1"/>
+        <w:spacing w:before="1" w:line="360" w:lineRule="auto"/>
+        <w:ind w:right="436"/>
+        <w:jc w:val="center"/>
+      </w:pPr>
       <w:r>
         <w:rPr>
           <w:noProof/>
           <w:lang w:bidi="ta-IN"/>
         </w:rPr>
         <w:drawing>
-          <wp:anchor distT="0" distB="0" distL="0" distR="0" simplePos="0" relativeHeight="251657728" behindDoc="1" locked="0" layoutInCell="1" allowOverlap="1" wp14:anchorId="62236AB0" wp14:editId="40A98C9D">
+          <wp:anchor distT="0" distB="0" distL="0" distR="0" simplePos="0" relativeHeight="251659776" behindDoc="0" locked="0" layoutInCell="1" allowOverlap="1" wp14:anchorId="54171600" wp14:editId="39CE7699">
             <wp:simplePos x="0" y="0"/>
             <wp:positionH relativeFrom="page">
-              <wp:posOffset>3293745</wp:posOffset>
+              <wp:posOffset>3230354</wp:posOffset>
             </wp:positionH>
             <wp:positionV relativeFrom="page">
-              <wp:posOffset>7545705</wp:posOffset>
+              <wp:posOffset>7974965</wp:posOffset>
             </wp:positionV>
             <wp:extent cx="1143000" cy="1019175"/>
             <wp:effectExtent l="0" t="0" r="0" b="9525"/>
-            <wp:wrapSquare wrapText="bothSides"/>
-            <wp:docPr id="1618643584" name="Picture 1618643584"/>
+            <wp:wrapNone/>
+            <wp:docPr id="26" name="Picture 26"/>
             <wp:cNvGraphicFramePr>
               <a:graphicFrameLocks xmlns:a="http://schemas.openxmlformats.org/drawingml/2006/main" noChangeAspect="1"/>
             </wp:cNvGraphicFramePr>
@@ -824,6 +631,518 @@
         </w:drawing>
       </w:r>
       <w:r>
+        <w:rPr>
+          <w:noProof/>
+          <w:lang w:bidi="ta-IN"/>
+        </w:rPr>
+        <w:drawing>
+          <wp:anchor distT="0" distB="0" distL="0" distR="0" simplePos="0" relativeHeight="251659776" behindDoc="0" locked="0" layoutInCell="1" allowOverlap="1" wp14:anchorId="54171600" wp14:editId="39CE7699">
+            <wp:simplePos x="0" y="0"/>
+            <wp:positionH relativeFrom="page">
+              <wp:posOffset>3230354</wp:posOffset>
+            </wp:positionH>
+            <wp:positionV relativeFrom="page">
+              <wp:posOffset>7974965</wp:posOffset>
+            </wp:positionV>
+            <wp:extent cx="1143000" cy="1019175"/>
+            <wp:effectExtent l="0" t="0" r="0" b="9525"/>
+            <wp:wrapNone/>
+            <wp:docPr id="26" name="Picture 26"/>
+            <wp:cNvGraphicFramePr>
+              <a:graphicFrameLocks xmlns:a="http://schemas.openxmlformats.org/drawingml/2006/main" noChangeAspect="1"/>
+            </wp:cNvGraphicFramePr>
+            <a:graphic xmlns:a="http://schemas.openxmlformats.org/drawingml/2006/main">
+              <a:graphicData uri="http://schemas.openxmlformats.org/drawingml/2006/picture">
+                <pic:pic xmlns:pic="http://schemas.openxmlformats.org/drawingml/2006/picture">
+                  <pic:nvPicPr>
+                    <pic:cNvPr id="2" name="image1.png"/>
+                    <pic:cNvPicPr/>
+                  </pic:nvPicPr>
+                  <pic:blipFill>
+                    <a:blip r:embed="rId8" cstate="print"/>
+                    <a:stretch>
+                      <a:fillRect/>
+                    </a:stretch>
+                  </pic:blipFill>
+                  <pic:spPr>
+                    <a:xfrm>
+                      <a:off x="0" y="0"/>
+                      <a:ext cx="1143000" cy="1019175"/>
+                    </a:xfrm>
+                    <a:prstGeom prst="rect">
+                      <a:avLst/>
+                    </a:prstGeom>
+                  </pic:spPr>
+                </pic:pic>
+              </a:graphicData>
+            </a:graphic>
+          </wp:anchor>
+        </w:drawing>
+      </w:r>
+      <w:r>
+        <w:t>i</w:t>
+      </w:r>
+      <w:r>
+        <w:t>n</w:t>
+      </w:r>
+    </w:p>
+    <w:p>
+      <w:pPr>
+        <w:pStyle w:val="Heading1"/>
+        <w:spacing w:before="1" w:line="360" w:lineRule="auto"/>
+        <w:ind w:right="436"/>
+        <w:jc w:val="center"/>
+      </w:pPr>
+    </w:p>
+    <w:p>
+      <w:pPr>
+        <w:pStyle w:val="Heading1"/>
+        <w:spacing w:before="1" w:line="360" w:lineRule="auto"/>
+        <w:ind w:right="436"/>
+        <w:jc w:val="center"/>
+        <w:rPr>
+          <w:sz w:val="28"/>
+        </w:rPr>
+      </w:pPr>
+      <w:r>
+        <w:rPr>
+          <w:noProof/>
+          <w:lang w:bidi="ta-IN"/>
+        </w:rPr>
+        <w:drawing>
+          <wp:anchor distT="0" distB="0" distL="0" distR="0" simplePos="0" relativeHeight="251659776" behindDoc="0" locked="0" layoutInCell="1" allowOverlap="1" wp14:anchorId="54171600" wp14:editId="39CE7699">
+            <wp:simplePos x="0" y="0"/>
+            <wp:positionH relativeFrom="page">
+              <wp:posOffset>3230354</wp:posOffset>
+            </wp:positionH>
+            <wp:positionV relativeFrom="page">
+              <wp:posOffset>7974965</wp:posOffset>
+            </wp:positionV>
+            <wp:extent cx="1143000" cy="1019175"/>
+            <wp:effectExtent l="0" t="0" r="0" b="9525"/>
+            <wp:wrapNone/>
+            <wp:docPr id="26" name="Picture 26"/>
+            <wp:cNvGraphicFramePr>
+              <a:graphicFrameLocks xmlns:a="http://schemas.openxmlformats.org/drawingml/2006/main" noChangeAspect="1"/>
+            </wp:cNvGraphicFramePr>
+            <a:graphic xmlns:a="http://schemas.openxmlformats.org/drawingml/2006/main">
+              <a:graphicData uri="http://schemas.openxmlformats.org/drawingml/2006/picture">
+                <pic:pic xmlns:pic="http://schemas.openxmlformats.org/drawingml/2006/picture">
+                  <pic:nvPicPr>
+                    <pic:cNvPr id="2" name="image1.png"/>
+                    <pic:cNvPicPr/>
+                  </pic:nvPicPr>
+                  <pic:blipFill>
+                    <a:blip r:embed="rId8" cstate="print"/>
+                    <a:stretch>
+                      <a:fillRect/>
+                    </a:stretch>
+                  </pic:blipFill>
+                  <pic:spPr>
+                    <a:xfrm>
+                      <a:off x="0" y="0"/>
+                      <a:ext cx="1143000" cy="1019175"/>
+                    </a:xfrm>
+                    <a:prstGeom prst="rect">
+                      <a:avLst/>
+                    </a:prstGeom>
+                  </pic:spPr>
+                </pic:pic>
+              </a:graphicData>
+            </a:graphic>
+          </wp:anchor>
+        </w:drawing>
+      </w:r>
+      <w:r>
+        <w:rPr>
+          <w:noProof/>
+          <w:lang w:bidi="ta-IN"/>
+        </w:rPr>
+        <w:drawing>
+          <wp:anchor distT="0" distB="0" distL="0" distR="0" simplePos="0" relativeHeight="251659776" behindDoc="0" locked="0" layoutInCell="1" allowOverlap="1" wp14:anchorId="54171600" wp14:editId="39CE7699">
+            <wp:simplePos x="0" y="0"/>
+            <wp:positionH relativeFrom="page">
+              <wp:posOffset>3230354</wp:posOffset>
+            </wp:positionH>
+            <wp:positionV relativeFrom="page">
+              <wp:posOffset>7974965</wp:posOffset>
+            </wp:positionV>
+            <wp:extent cx="1143000" cy="1019175"/>
+            <wp:effectExtent l="0" t="0" r="0" b="9525"/>
+            <wp:wrapNone/>
+            <wp:docPr id="26" name="Picture 26"/>
+            <wp:cNvGraphicFramePr>
+              <a:graphicFrameLocks xmlns:a="http://schemas.openxmlformats.org/drawingml/2006/main" noChangeAspect="1"/>
+            </wp:cNvGraphicFramePr>
+            <a:graphic xmlns:a="http://schemas.openxmlformats.org/drawingml/2006/main">
+              <a:graphicData uri="http://schemas.openxmlformats.org/drawingml/2006/picture">
+                <pic:pic xmlns:pic="http://schemas.openxmlformats.org/drawingml/2006/picture">
+                  <pic:nvPicPr>
+                    <pic:cNvPr id="2" name="image1.png"/>
+                    <pic:cNvPicPr/>
+                  </pic:nvPicPr>
+                  <pic:blipFill>
+                    <a:blip r:embed="rId8" cstate="print"/>
+                    <a:stretch>
+                      <a:fillRect/>
+                    </a:stretch>
+                  </pic:blipFill>
+                  <pic:spPr>
+                    <a:xfrm>
+                      <a:off x="0" y="0"/>
+                      <a:ext cx="1143000" cy="1019175"/>
+                    </a:xfrm>
+                    <a:prstGeom prst="rect">
+                      <a:avLst/>
+                    </a:prstGeom>
+                  </pic:spPr>
+                </pic:pic>
+              </a:graphicData>
+            </a:graphic>
+          </wp:anchor>
+        </w:drawing>
+      </w:r>
+      <w:r>
+        <w:rPr>
+          <w:sz w:val="28"/>
+        </w:rPr>
+        <w:t>COMPUTER</w:t>
+      </w:r>
+      <w:r>
+        <w:rPr>
+          <w:spacing w:val="-3"/>
+          <w:sz w:val="28"/>
+        </w:rPr>
+        <w:t xml:space="preserve"> </w:t>
+      </w:r>
+      <w:r>
+        <w:rPr>
+          <w:sz w:val="28"/>
+        </w:rPr>
+        <w:t>SCIENCE</w:t>
+      </w:r>
+      <w:r>
+        <w:rPr>
+          <w:spacing w:val="-3"/>
+          <w:sz w:val="28"/>
+        </w:rPr>
+        <w:t xml:space="preserve"> </w:t>
+      </w:r>
+      <w:r>
+        <w:rPr>
+          <w:sz w:val="28"/>
+        </w:rPr>
+        <w:t>AND</w:t>
+      </w:r>
+      <w:r>
+        <w:rPr>
+          <w:spacing w:val="-3"/>
+          <w:sz w:val="28"/>
+        </w:rPr>
+        <w:t xml:space="preserve"> </w:t>
+      </w:r>
+      <w:r>
+        <w:rPr>
+          <w:sz w:val="28"/>
+        </w:rPr>
+        <w:t>ENGINEERING</w:t>
+      </w:r>
+    </w:p>
+    <w:p>
+      <w:pPr>
+        <w:pStyle w:val="Heading1"/>
+        <w:spacing w:before="1" w:line="360" w:lineRule="auto"/>
+        <w:ind w:right="436"/>
+        <w:jc w:val="center"/>
+        <w:rPr>
+          <w:sz w:val="28"/>
+        </w:rPr>
+      </w:pPr>
+    </w:p>
+    <w:p>
+      <w:pPr>
+        <w:pStyle w:val="Heading1"/>
+        <w:spacing w:before="1" w:line="360" w:lineRule="auto"/>
+        <w:ind w:right="436"/>
+        <w:jc w:val="center"/>
+        <w:rPr>
+          <w:sz w:val="28"/>
+        </w:rPr>
+      </w:pPr>
+      <w:r>
+        <w:rPr>
+          <w:noProof/>
+          <w:lang w:bidi="ta-IN"/>
+        </w:rPr>
+        <w:drawing>
+          <wp:anchor distT="0" distB="0" distL="0" distR="0" simplePos="0" relativeHeight="251659776" behindDoc="0" locked="0" layoutInCell="1" allowOverlap="1" wp14:anchorId="54171600" wp14:editId="39CE7699">
+            <wp:simplePos x="0" y="0"/>
+            <wp:positionH relativeFrom="page">
+              <wp:posOffset>3230354</wp:posOffset>
+            </wp:positionH>
+            <wp:positionV relativeFrom="page">
+              <wp:posOffset>7974965</wp:posOffset>
+            </wp:positionV>
+            <wp:extent cx="1143000" cy="1019175"/>
+            <wp:effectExtent l="0" t="0" r="0" b="9525"/>
+            <wp:wrapNone/>
+            <wp:docPr id="26" name="Picture 26"/>
+            <wp:cNvGraphicFramePr>
+              <a:graphicFrameLocks xmlns:a="http://schemas.openxmlformats.org/drawingml/2006/main" noChangeAspect="1"/>
+            </wp:cNvGraphicFramePr>
+            <a:graphic xmlns:a="http://schemas.openxmlformats.org/drawingml/2006/main">
+              <a:graphicData uri="http://schemas.openxmlformats.org/drawingml/2006/picture">
+                <pic:pic xmlns:pic="http://schemas.openxmlformats.org/drawingml/2006/picture">
+                  <pic:nvPicPr>
+                    <pic:cNvPr id="2" name="image1.png"/>
+                    <pic:cNvPicPr/>
+                  </pic:nvPicPr>
+                  <pic:blipFill>
+                    <a:blip r:embed="rId8" cstate="print"/>
+                    <a:stretch>
+                      <a:fillRect/>
+                    </a:stretch>
+                  </pic:blipFill>
+                  <pic:spPr>
+                    <a:xfrm>
+                      <a:off x="0" y="0"/>
+                      <a:ext cx="1143000" cy="1019175"/>
+                    </a:xfrm>
+                    <a:prstGeom prst="rect">
+                      <a:avLst/>
+                    </a:prstGeom>
+                  </pic:spPr>
+                </pic:pic>
+              </a:graphicData>
+            </a:graphic>
+          </wp:anchor>
+        </w:drawing>
+      </w:r>
+      <w:r>
+        <w:rPr>
+          <w:noProof/>
+          <w:lang w:bidi="ta-IN"/>
+        </w:rPr>
+        <w:drawing>
+          <wp:anchor distT="0" distB="0" distL="0" distR="0" simplePos="0" relativeHeight="251659776" behindDoc="0" locked="0" layoutInCell="1" allowOverlap="1" wp14:anchorId="54171600" wp14:editId="39CE7699">
+            <wp:simplePos x="0" y="0"/>
+            <wp:positionH relativeFrom="page">
+              <wp:posOffset>3230354</wp:posOffset>
+            </wp:positionH>
+            <wp:positionV relativeFrom="page">
+              <wp:posOffset>7974965</wp:posOffset>
+            </wp:positionV>
+            <wp:extent cx="1143000" cy="1019175"/>
+            <wp:effectExtent l="0" t="0" r="0" b="9525"/>
+            <wp:wrapNone/>
+            <wp:docPr id="26" name="Picture 26"/>
+            <wp:cNvGraphicFramePr>
+              <a:graphicFrameLocks xmlns:a="http://schemas.openxmlformats.org/drawingml/2006/main" noChangeAspect="1"/>
+            </wp:cNvGraphicFramePr>
+            <a:graphic xmlns:a="http://schemas.openxmlformats.org/drawingml/2006/main">
+              <a:graphicData uri="http://schemas.openxmlformats.org/drawingml/2006/picture">
+                <pic:pic xmlns:pic="http://schemas.openxmlformats.org/drawingml/2006/picture">
+                  <pic:nvPicPr>
+                    <pic:cNvPr id="2" name="image1.png"/>
+                    <pic:cNvPicPr/>
+                  </pic:nvPicPr>
+                  <pic:blipFill>
+                    <a:blip r:embed="rId8" cstate="print"/>
+                    <a:stretch>
+                      <a:fillRect/>
+                    </a:stretch>
+                  </pic:blipFill>
+                  <pic:spPr>
+                    <a:xfrm>
+                      <a:off x="0" y="0"/>
+                      <a:ext cx="1143000" cy="1019175"/>
+                    </a:xfrm>
+                    <a:prstGeom prst="rect">
+                      <a:avLst/>
+                    </a:prstGeom>
+                  </pic:spPr>
+                </pic:pic>
+              </a:graphicData>
+            </a:graphic>
+          </wp:anchor>
+        </w:drawing>
+      </w:r>
+      <w:r>
+        <w:rPr>
+          <w:sz w:val="28"/>
+        </w:rPr>
+        <w:t>M.I.E.T.</w:t>
+      </w:r>
+      <w:r>
+        <w:rPr>
+          <w:spacing w:val="-6"/>
+          <w:sz w:val="28"/>
+        </w:rPr>
+        <w:t xml:space="preserve"> </w:t>
+      </w:r>
+      <w:r>
+        <w:rPr>
+          <w:sz w:val="28"/>
+        </w:rPr>
+        <w:t>ENGINEERING</w:t>
+      </w:r>
+      <w:r>
+        <w:rPr>
+          <w:spacing w:val="-3"/>
+          <w:sz w:val="28"/>
+        </w:rPr>
+        <w:t xml:space="preserve"> </w:t>
+      </w:r>
+      <w:r>
+        <w:rPr>
+          <w:sz w:val="28"/>
+        </w:rPr>
+        <w:t>COLLEGE, TRICHY</w:t>
+      </w:r>
+      <w:r>
+        <w:rPr>
+          <w:spacing w:val="5"/>
+          <w:sz w:val="28"/>
+        </w:rPr>
+        <w:t xml:space="preserve"> </w:t>
+      </w:r>
+      <w:r>
+        <w:rPr>
+          <w:sz w:val="28"/>
+        </w:rPr>
+        <w:t>–</w:t>
+      </w:r>
+      <w:r>
+        <w:rPr>
+          <w:spacing w:val="-2"/>
+          <w:sz w:val="28"/>
+        </w:rPr>
+        <w:t xml:space="preserve"> </w:t>
+      </w:r>
+      <w:r>
+        <w:rPr>
+          <w:sz w:val="28"/>
+        </w:rPr>
+        <w:t>620007</w:t>
+      </w:r>
+    </w:p>
+    <w:p>
+      <w:pPr>
+        <w:pStyle w:val="Heading1"/>
+        <w:spacing w:before="1" w:line="360" w:lineRule="auto"/>
+        <w:ind w:right="436"/>
+        <w:jc w:val="center"/>
+        <w:rPr>
+          <w:sz w:val="28"/>
+        </w:rPr>
+      </w:pPr>
+    </w:p>
+    <w:p>
+      <w:pPr>
+        <w:pStyle w:val="Heading1"/>
+        <w:spacing w:before="1" w:line="360" w:lineRule="auto"/>
+        <w:ind w:right="436"/>
+        <w:jc w:val="center"/>
+      </w:pPr>
+      <w:r>
+        <w:rPr>
+          <w:noProof/>
+          <w:lang w:bidi="ta-IN"/>
+        </w:rPr>
+        <w:drawing>
+          <wp:anchor distT="0" distB="0" distL="0" distR="0" simplePos="0" relativeHeight="251659776" behindDoc="0" locked="0" layoutInCell="1" allowOverlap="1" wp14:anchorId="54171600" wp14:editId="39CE7699">
+            <wp:simplePos x="0" y="0"/>
+            <wp:positionH relativeFrom="page">
+              <wp:posOffset>3230354</wp:posOffset>
+            </wp:positionH>
+            <wp:positionV relativeFrom="page">
+              <wp:posOffset>7974965</wp:posOffset>
+            </wp:positionV>
+            <wp:extent cx="1143000" cy="1019175"/>
+            <wp:effectExtent l="0" t="0" r="0" b="9525"/>
+            <wp:wrapNone/>
+            <wp:docPr id="26" name="Picture 26"/>
+            <wp:cNvGraphicFramePr>
+              <a:graphicFrameLocks xmlns:a="http://schemas.openxmlformats.org/drawingml/2006/main" noChangeAspect="1"/>
+            </wp:cNvGraphicFramePr>
+            <a:graphic xmlns:a="http://schemas.openxmlformats.org/drawingml/2006/main">
+              <a:graphicData uri="http://schemas.openxmlformats.org/drawingml/2006/picture">
+                <pic:pic xmlns:pic="http://schemas.openxmlformats.org/drawingml/2006/picture">
+                  <pic:nvPicPr>
+                    <pic:cNvPr id="2" name="image1.png"/>
+                    <pic:cNvPicPr/>
+                  </pic:nvPicPr>
+                  <pic:blipFill>
+                    <a:blip r:embed="rId8" cstate="print"/>
+                    <a:stretch>
+                      <a:fillRect/>
+                    </a:stretch>
+                  </pic:blipFill>
+                  <pic:spPr>
+                    <a:xfrm>
+                      <a:off x="0" y="0"/>
+                      <a:ext cx="1143000" cy="1019175"/>
+                    </a:xfrm>
+                    <a:prstGeom prst="rect">
+                      <a:avLst/>
+                    </a:prstGeom>
+                  </pic:spPr>
+                </pic:pic>
+              </a:graphicData>
+            </a:graphic>
+          </wp:anchor>
+        </w:drawing>
+      </w:r>
+      <w:r>
+        <w:rPr>
+          <w:noProof/>
+          <w:lang w:bidi="ta-IN"/>
+        </w:rPr>
+        <w:drawing>
+          <wp:anchor distT="0" distB="0" distL="0" distR="0" simplePos="0" relativeHeight="251659776" behindDoc="0" locked="0" layoutInCell="1" allowOverlap="1" wp14:anchorId="54171600" wp14:editId="39CE7699">
+            <wp:simplePos x="0" y="0"/>
+            <wp:positionH relativeFrom="page">
+              <wp:posOffset>3230354</wp:posOffset>
+            </wp:positionH>
+            <wp:positionV relativeFrom="page">
+              <wp:posOffset>7974965</wp:posOffset>
+            </wp:positionV>
+            <wp:extent cx="1143000" cy="1019175"/>
+            <wp:effectExtent l="0" t="0" r="0" b="9525"/>
+            <wp:wrapNone/>
+            <wp:docPr id="26" name="Picture 26"/>
+            <wp:cNvGraphicFramePr>
+              <a:graphicFrameLocks xmlns:a="http://schemas.openxmlformats.org/drawingml/2006/main" noChangeAspect="1"/>
+            </wp:cNvGraphicFramePr>
+            <a:graphic xmlns:a="http://schemas.openxmlformats.org/drawingml/2006/main">
+              <a:graphicData uri="http://schemas.openxmlformats.org/drawingml/2006/picture">
+                <pic:pic xmlns:pic="http://schemas.openxmlformats.org/drawingml/2006/picture">
+                  <pic:nvPicPr>
+                    <pic:cNvPr id="2" name="image1.png"/>
+                    <pic:cNvPicPr/>
+                  </pic:nvPicPr>
+                  <pic:blipFill>
+                    <a:blip r:embed="rId8" cstate="print"/>
+                    <a:stretch>
+                      <a:fillRect/>
+                    </a:stretch>
+                  </pic:blipFill>
+                  <pic:spPr>
+                    <a:xfrm>
+                      <a:off x="0" y="0"/>
+                      <a:ext cx="1143000" cy="1019175"/>
+                    </a:xfrm>
+                    <a:prstGeom prst="rect">
+                      <a:avLst/>
+                    </a:prstGeom>
+                  </pic:spPr>
+                </pic:pic>
+              </a:graphicData>
+            </a:graphic>
+          </wp:anchor>
+        </w:drawing>
+      </w:r>
+      <w:r>
         <w:t>ANNA</w:t>
       </w:r>
       <w:r>
@@ -883,37 +1202,61 @@
     </w:p>
     <w:p>
       <w:pPr>
+        <w:pStyle w:val="Heading1"/>
+        <w:spacing w:before="1" w:line="360" w:lineRule="auto"/>
+        <w:ind w:right="436"/>
         <w:jc w:val="center"/>
-        <w:sectPr>
-          <w:footerReference w:type="default" r:id="rId9"/>
-          <w:type w:val="continuous"/>
-          <w:pgSz w:w="12240" w:h="15840"/>
-          <w:pgMar w:top="720" w:right="720" w:bottom="720" w:left="720" w:header="720" w:footer="1651" w:gutter="0"/>
-          <w:pgNumType w:start="1"/>
-          <w:cols w:space="720"/>
-        </w:sectPr>
-      </w:pPr>
-    </w:p>
-    <w:p>
-      <w:pPr>
-        <w:pStyle w:val="BodyText"/>
-        <w:spacing w:before="5"/>
+      </w:pPr>
+    </w:p>
+    <w:p>
+      <w:pPr>
+        <w:pStyle w:val="Heading1"/>
+        <w:spacing w:before="1" w:line="360" w:lineRule="auto"/>
+        <w:ind w:right="436"/>
         <w:jc w:val="center"/>
+      </w:pPr>
+    </w:p>
+    <w:p>
+      <w:pPr>
+        <w:pStyle w:val="Heading1"/>
+        <w:spacing w:before="1" w:line="360" w:lineRule="auto"/>
+        <w:ind w:right="436"/>
+        <w:jc w:val="center"/>
+      </w:pPr>
+    </w:p>
+    <w:p>
+      <w:pPr>
+        <w:pStyle w:val="Heading1"/>
+        <w:spacing w:before="1" w:line="360" w:lineRule="auto"/>
+        <w:ind w:right="90"/>
+        <w:jc w:val="center"/>
+      </w:pPr>
+      <w:r>
+        <w:t>MAY 2024</w:t>
+      </w:r>
+    </w:p>
+    <w:p>
+      <w:pPr>
+        <w:jc w:val="center"/>
         <w:rPr>
           <w:b/>
           <w:sz w:val="47"/>
         </w:rPr>
       </w:pPr>
-      <w:bookmarkStart w:id="0" w:name="_GoBack"/>
-      <w:bookmarkEnd w:id="0"/>
       <w:r>
         <w:rPr>
           <w:b/>
           <w:sz w:val="36"/>
-          <w:szCs w:val="22"/>
         </w:rPr>
         <w:lastRenderedPageBreak/>
-        <w:t>SECURE CHAT API: ENCRYPTED CHAT APPLICATION PROGRAM INTERFACE WITH BLOCK-CHAIN AUTHENTICATION</w:t>
+        <w:t>SE</w:t>
+      </w:r>
+      <w:r>
+        <w:rPr>
+          <w:b/>
+          <w:sz w:val="36"/>
+        </w:rPr>
+        <w:t>CURE CHAT API: ENCRYPTED CHAT APPLICATION PROGRAM INTERFACE WITH BLOCK-CHAIN AUTHENTICATION</w:t>
       </w:r>
     </w:p>
     <w:p>
@@ -1254,7 +1597,7 @@
     <w:p>
       <w:pPr>
         <w:pStyle w:val="BodyText"/>
-        <w:spacing w:before="4"/>
+        <w:spacing w:before="4" w:line="360" w:lineRule="auto"/>
         <w:rPr>
           <w:b/>
           <w:i/>
@@ -1265,7 +1608,7 @@
     <w:p>
       <w:pPr>
         <w:pStyle w:val="BodyText"/>
-        <w:spacing w:before="4"/>
+        <w:spacing w:before="4" w:line="360" w:lineRule="auto"/>
         <w:rPr>
           <w:b/>
           <w:i/>
@@ -1275,7 +1618,7 @@
     </w:p>
     <w:p>
       <w:pPr>
-        <w:spacing w:before="87" w:line="480" w:lineRule="auto"/>
+        <w:spacing w:before="87" w:line="360" w:lineRule="auto"/>
         <w:ind w:left="2160" w:right="2830"/>
         <w:jc w:val="center"/>
         <w:rPr>
@@ -1409,15 +1752,7 @@
           <w:i/>
           <w:sz w:val="28"/>
         </w:rPr>
-        <w:t xml:space="preserve">the </w:t>
-      </w:r>
-      <w:r>
-        <w:rPr>
-          <w:b/>
-          <w:i/>
-          <w:sz w:val="28"/>
-        </w:rPr>
-        <w:t>degree</w:t>
+        <w:t>the degree</w:t>
       </w:r>
       <w:r>
         <w:rPr>
@@ -1440,7 +1775,7 @@
     <w:p>
       <w:pPr>
         <w:pStyle w:val="Heading1"/>
-        <w:spacing w:before="158"/>
+        <w:spacing w:before="158" w:line="360" w:lineRule="auto"/>
         <w:ind w:right="436"/>
         <w:jc w:val="center"/>
       </w:pPr>
@@ -1459,227 +1794,81 @@
     </w:p>
     <w:p>
       <w:pPr>
-        <w:pStyle w:val="BodyText"/>
-        <w:spacing w:before="3"/>
-        <w:rPr>
-          <w:b/>
-          <w:sz w:val="30"/>
-        </w:rPr>
-      </w:pPr>
-    </w:p>
-    <w:p>
-      <w:pPr>
-        <w:ind w:right="433"/>
-        <w:jc w:val="center"/>
-        <w:rPr>
-          <w:b/>
-          <w:sz w:val="32"/>
-        </w:rPr>
-      </w:pPr>
-      <w:r>
-        <w:rPr>
-          <w:b/>
-          <w:sz w:val="32"/>
-        </w:rPr>
-        <w:t>i</w:t>
-      </w:r>
-      <w:r>
-        <w:rPr>
-          <w:b/>
-          <w:sz w:val="32"/>
-        </w:rPr>
-        <w:t>n</w:t>
-      </w:r>
-    </w:p>
-    <w:p>
-      <w:pPr>
-        <w:pStyle w:val="BodyText"/>
-        <w:spacing w:before="8"/>
-        <w:rPr>
-          <w:b/>
-          <w:sz w:val="29"/>
-        </w:rPr>
-      </w:pPr>
-    </w:p>
-    <w:p>
-      <w:pPr>
-        <w:ind w:right="444"/>
-        <w:jc w:val="center"/>
-        <w:rPr>
-          <w:b/>
-          <w:sz w:val="28"/>
-        </w:rPr>
-      </w:pPr>
-      <w:r>
-        <w:rPr>
-          <w:b/>
-          <w:sz w:val="28"/>
-        </w:rPr>
-        <w:t>COMPUTER</w:t>
-      </w:r>
-      <w:r>
-        <w:rPr>
-          <w:b/>
-          <w:spacing w:val="-3"/>
-          <w:sz w:val="28"/>
-        </w:rPr>
-        <w:t xml:space="preserve"> </w:t>
-      </w:r>
-      <w:r>
-        <w:rPr>
-          <w:b/>
-          <w:sz w:val="28"/>
-        </w:rPr>
-        <w:t>SCIENCE</w:t>
-      </w:r>
-      <w:r>
-        <w:rPr>
-          <w:b/>
-          <w:spacing w:val="-3"/>
-          <w:sz w:val="28"/>
-        </w:rPr>
-        <w:t xml:space="preserve"> </w:t>
-      </w:r>
-      <w:r>
-        <w:rPr>
-          <w:b/>
-          <w:sz w:val="28"/>
-        </w:rPr>
-        <w:t>AND</w:t>
-      </w:r>
-      <w:r>
-        <w:rPr>
-          <w:b/>
-          <w:spacing w:val="-3"/>
-          <w:sz w:val="28"/>
-        </w:rPr>
-        <w:t xml:space="preserve"> </w:t>
-      </w:r>
-      <w:r>
-        <w:rPr>
-          <w:b/>
-          <w:sz w:val="28"/>
-        </w:rPr>
-        <w:t>ENGINEERING</w:t>
-      </w:r>
-    </w:p>
-    <w:p>
-      <w:pPr>
-        <w:pStyle w:val="BodyText"/>
-        <w:spacing w:before="10"/>
-        <w:rPr>
-          <w:b/>
-          <w:sz w:val="27"/>
-        </w:rPr>
-      </w:pPr>
-    </w:p>
-    <w:p>
-      <w:pPr>
-        <w:spacing w:before="1"/>
-        <w:ind w:right="443"/>
-        <w:jc w:val="center"/>
-        <w:rPr>
-          <w:b/>
-          <w:sz w:val="28"/>
-        </w:rPr>
-      </w:pPr>
-      <w:r>
-        <w:rPr>
-          <w:b/>
-          <w:sz w:val="28"/>
-        </w:rPr>
-        <w:t>M.I.E.T.</w:t>
-      </w:r>
-      <w:r>
-        <w:rPr>
-          <w:b/>
-          <w:spacing w:val="-6"/>
-          <w:sz w:val="28"/>
-        </w:rPr>
-        <w:t xml:space="preserve"> </w:t>
-      </w:r>
-      <w:r>
-        <w:rPr>
-          <w:b/>
-          <w:sz w:val="28"/>
-        </w:rPr>
-        <w:t>ENGINEERING</w:t>
-      </w:r>
-      <w:r>
-        <w:rPr>
-          <w:b/>
-          <w:spacing w:val="-3"/>
-          <w:sz w:val="28"/>
-        </w:rPr>
-        <w:t xml:space="preserve"> </w:t>
-      </w:r>
-      <w:r>
-        <w:rPr>
-          <w:b/>
-          <w:sz w:val="28"/>
-        </w:rPr>
-        <w:t>COLLEGE, TRICHY</w:t>
-      </w:r>
-      <w:r>
-        <w:rPr>
-          <w:b/>
-          <w:spacing w:val="5"/>
-          <w:sz w:val="28"/>
-        </w:rPr>
-        <w:t xml:space="preserve"> </w:t>
-      </w:r>
-      <w:r>
-        <w:rPr>
-          <w:b/>
-          <w:sz w:val="28"/>
-        </w:rPr>
-        <w:t>–</w:t>
-      </w:r>
-      <w:r>
-        <w:rPr>
-          <w:b/>
-          <w:spacing w:val="-2"/>
-          <w:sz w:val="28"/>
-        </w:rPr>
-        <w:t xml:space="preserve"> </w:t>
-      </w:r>
-      <w:r>
-        <w:rPr>
-          <w:b/>
-          <w:sz w:val="28"/>
-        </w:rPr>
-        <w:t>620007</w:t>
-      </w:r>
-    </w:p>
-    <w:p>
-      <w:pPr>
-        <w:pStyle w:val="BodyText"/>
-        <w:rPr>
-          <w:b/>
-          <w:sz w:val="28"/>
-        </w:rPr>
-      </w:pPr>
-    </w:p>
-    <w:p>
-      <w:pPr>
         <w:pStyle w:val="Heading1"/>
-        <w:spacing w:before="1"/>
+        <w:spacing w:before="158" w:line="360" w:lineRule="auto"/>
         <w:ind w:right="436"/>
         <w:jc w:val="center"/>
       </w:pPr>
+    </w:p>
+    <w:p>
+      <w:pPr>
+        <w:pStyle w:val="Heading1"/>
+        <w:spacing w:before="1" w:line="360" w:lineRule="auto"/>
+        <w:ind w:right="436"/>
+        <w:jc w:val="center"/>
+      </w:pPr>
       <w:r>
         <w:rPr>
           <w:noProof/>
           <w:lang w:bidi="ta-IN"/>
         </w:rPr>
         <w:drawing>
-          <wp:anchor distT="0" distB="0" distL="0" distR="0" simplePos="0" relativeHeight="251659776" behindDoc="1" locked="0" layoutInCell="1" allowOverlap="1" wp14:anchorId="54171600" wp14:editId="3679EF66">
+          <wp:anchor distT="0" distB="0" distL="0" distR="0" simplePos="0" relativeHeight="251661824" behindDoc="0" locked="0" layoutInCell="1" allowOverlap="1" wp14:anchorId="1CE53814" wp14:editId="20A52B43">
             <wp:simplePos x="0" y="0"/>
             <wp:positionH relativeFrom="page">
-              <wp:posOffset>3314700</wp:posOffset>
+              <wp:posOffset>3230354</wp:posOffset>
             </wp:positionH>
             <wp:positionV relativeFrom="page">
-              <wp:posOffset>7629525</wp:posOffset>
+              <wp:posOffset>7974965</wp:posOffset>
+            </wp:positionV>
+            <wp:extent cx="1143000" cy="1019175"/>
+            <wp:effectExtent l="0" t="0" r="0" b="9525"/>
+            <wp:wrapNone/>
+            <wp:docPr id="30" name="Picture 30"/>
+            <wp:cNvGraphicFramePr>
+              <a:graphicFrameLocks xmlns:a="http://schemas.openxmlformats.org/drawingml/2006/main" noChangeAspect="1"/>
+            </wp:cNvGraphicFramePr>
+            <a:graphic xmlns:a="http://schemas.openxmlformats.org/drawingml/2006/main">
+              <a:graphicData uri="http://schemas.openxmlformats.org/drawingml/2006/picture">
+                <pic:pic xmlns:pic="http://schemas.openxmlformats.org/drawingml/2006/picture">
+                  <pic:nvPicPr>
+                    <pic:cNvPr id="2" name="image1.png"/>
+                    <pic:cNvPicPr/>
+                  </pic:nvPicPr>
+                  <pic:blipFill>
+                    <a:blip r:embed="rId8" cstate="print"/>
+                    <a:stretch>
+                      <a:fillRect/>
+                    </a:stretch>
+                  </pic:blipFill>
+                  <pic:spPr>
+                    <a:xfrm>
+                      <a:off x="0" y="0"/>
+                      <a:ext cx="1143000" cy="1019175"/>
+                    </a:xfrm>
+                    <a:prstGeom prst="rect">
+                      <a:avLst/>
+                    </a:prstGeom>
+                  </pic:spPr>
+                </pic:pic>
+              </a:graphicData>
+            </a:graphic>
+          </wp:anchor>
+        </w:drawing>
+      </w:r>
+      <w:r>
+        <w:rPr>
+          <w:noProof/>
+          <w:lang w:bidi="ta-IN"/>
+        </w:rPr>
+        <w:drawing>
+          <wp:anchor distT="0" distB="0" distL="0" distR="0" simplePos="0" relativeHeight="251662848" behindDoc="0" locked="0" layoutInCell="1" allowOverlap="1" wp14:anchorId="7B797491" wp14:editId="7D79C699">
+            <wp:simplePos x="0" y="0"/>
+            <wp:positionH relativeFrom="page">
+              <wp:posOffset>3230354</wp:posOffset>
+            </wp:positionH>
+            <wp:positionV relativeFrom="page">
+              <wp:posOffset>7974965</wp:posOffset>
             </wp:positionV>
             <wp:extent cx="1143000" cy="1019175"/>
             <wp:effectExtent l="0" t="0" r="0" b="9525"/>
@@ -1717,6 +1906,466 @@
         </w:drawing>
       </w:r>
       <w:r>
+        <w:t>in</w:t>
+      </w:r>
+    </w:p>
+    <w:p>
+      <w:pPr>
+        <w:pStyle w:val="Heading1"/>
+        <w:spacing w:before="1" w:line="360" w:lineRule="auto"/>
+        <w:ind w:right="436"/>
+        <w:jc w:val="center"/>
+      </w:pPr>
+    </w:p>
+    <w:p>
+      <w:pPr>
+        <w:pStyle w:val="Heading1"/>
+        <w:spacing w:before="1" w:line="360" w:lineRule="auto"/>
+        <w:ind w:right="436"/>
+        <w:jc w:val="center"/>
+        <w:rPr>
+          <w:sz w:val="28"/>
+        </w:rPr>
+      </w:pPr>
+      <w:r>
+        <w:rPr>
+          <w:noProof/>
+          <w:lang w:bidi="ta-IN"/>
+        </w:rPr>
+        <w:drawing>
+          <wp:anchor distT="0" distB="0" distL="0" distR="0" simplePos="0" relativeHeight="251663872" behindDoc="0" locked="0" layoutInCell="1" allowOverlap="1" wp14:anchorId="43C4D963" wp14:editId="71D483E7">
+            <wp:simplePos x="0" y="0"/>
+            <wp:positionH relativeFrom="page">
+              <wp:posOffset>3230354</wp:posOffset>
+            </wp:positionH>
+            <wp:positionV relativeFrom="page">
+              <wp:posOffset>7974965</wp:posOffset>
+            </wp:positionV>
+            <wp:extent cx="1143000" cy="1019175"/>
+            <wp:effectExtent l="0" t="0" r="0" b="9525"/>
+            <wp:wrapNone/>
+            <wp:docPr id="2" name="Picture 2"/>
+            <wp:cNvGraphicFramePr>
+              <a:graphicFrameLocks xmlns:a="http://schemas.openxmlformats.org/drawingml/2006/main" noChangeAspect="1"/>
+            </wp:cNvGraphicFramePr>
+            <a:graphic xmlns:a="http://schemas.openxmlformats.org/drawingml/2006/main">
+              <a:graphicData uri="http://schemas.openxmlformats.org/drawingml/2006/picture">
+                <pic:pic xmlns:pic="http://schemas.openxmlformats.org/drawingml/2006/picture">
+                  <pic:nvPicPr>
+                    <pic:cNvPr id="2" name="image1.png"/>
+                    <pic:cNvPicPr/>
+                  </pic:nvPicPr>
+                  <pic:blipFill>
+                    <a:blip r:embed="rId8" cstate="print"/>
+                    <a:stretch>
+                      <a:fillRect/>
+                    </a:stretch>
+                  </pic:blipFill>
+                  <pic:spPr>
+                    <a:xfrm>
+                      <a:off x="0" y="0"/>
+                      <a:ext cx="1143000" cy="1019175"/>
+                    </a:xfrm>
+                    <a:prstGeom prst="rect">
+                      <a:avLst/>
+                    </a:prstGeom>
+                  </pic:spPr>
+                </pic:pic>
+              </a:graphicData>
+            </a:graphic>
+          </wp:anchor>
+        </w:drawing>
+      </w:r>
+      <w:r>
+        <w:rPr>
+          <w:noProof/>
+          <w:lang w:bidi="ta-IN"/>
+        </w:rPr>
+        <w:drawing>
+          <wp:anchor distT="0" distB="0" distL="0" distR="0" simplePos="0" relativeHeight="251664896" behindDoc="0" locked="0" layoutInCell="1" allowOverlap="1" wp14:anchorId="00D52610" wp14:editId="0C21F215">
+            <wp:simplePos x="0" y="0"/>
+            <wp:positionH relativeFrom="page">
+              <wp:posOffset>3230354</wp:posOffset>
+            </wp:positionH>
+            <wp:positionV relativeFrom="page">
+              <wp:posOffset>7974965</wp:posOffset>
+            </wp:positionV>
+            <wp:extent cx="1143000" cy="1019175"/>
+            <wp:effectExtent l="0" t="0" r="0" b="9525"/>
+            <wp:wrapNone/>
+            <wp:docPr id="3" name="Picture 3"/>
+            <wp:cNvGraphicFramePr>
+              <a:graphicFrameLocks xmlns:a="http://schemas.openxmlformats.org/drawingml/2006/main" noChangeAspect="1"/>
+            </wp:cNvGraphicFramePr>
+            <a:graphic xmlns:a="http://schemas.openxmlformats.org/drawingml/2006/main">
+              <a:graphicData uri="http://schemas.openxmlformats.org/drawingml/2006/picture">
+                <pic:pic xmlns:pic="http://schemas.openxmlformats.org/drawingml/2006/picture">
+                  <pic:nvPicPr>
+                    <pic:cNvPr id="2" name="image1.png"/>
+                    <pic:cNvPicPr/>
+                  </pic:nvPicPr>
+                  <pic:blipFill>
+                    <a:blip r:embed="rId8" cstate="print"/>
+                    <a:stretch>
+                      <a:fillRect/>
+                    </a:stretch>
+                  </pic:blipFill>
+                  <pic:spPr>
+                    <a:xfrm>
+                      <a:off x="0" y="0"/>
+                      <a:ext cx="1143000" cy="1019175"/>
+                    </a:xfrm>
+                    <a:prstGeom prst="rect">
+                      <a:avLst/>
+                    </a:prstGeom>
+                  </pic:spPr>
+                </pic:pic>
+              </a:graphicData>
+            </a:graphic>
+          </wp:anchor>
+        </w:drawing>
+      </w:r>
+      <w:r>
+        <w:rPr>
+          <w:sz w:val="28"/>
+        </w:rPr>
+        <w:t>COMPUTER</w:t>
+      </w:r>
+      <w:r>
+        <w:rPr>
+          <w:spacing w:val="-3"/>
+          <w:sz w:val="28"/>
+        </w:rPr>
+        <w:t xml:space="preserve"> </w:t>
+      </w:r>
+      <w:r>
+        <w:rPr>
+          <w:sz w:val="28"/>
+        </w:rPr>
+        <w:t>SCIENCE</w:t>
+      </w:r>
+      <w:r>
+        <w:rPr>
+          <w:spacing w:val="-3"/>
+          <w:sz w:val="28"/>
+        </w:rPr>
+        <w:t xml:space="preserve"> </w:t>
+      </w:r>
+      <w:r>
+        <w:rPr>
+          <w:sz w:val="28"/>
+        </w:rPr>
+        <w:t>AND</w:t>
+      </w:r>
+      <w:r>
+        <w:rPr>
+          <w:spacing w:val="-3"/>
+          <w:sz w:val="28"/>
+        </w:rPr>
+        <w:t xml:space="preserve"> </w:t>
+      </w:r>
+      <w:r>
+        <w:rPr>
+          <w:sz w:val="28"/>
+        </w:rPr>
+        <w:t>ENGINEERING</w:t>
+      </w:r>
+    </w:p>
+    <w:p>
+      <w:pPr>
+        <w:pStyle w:val="Heading1"/>
+        <w:spacing w:before="1" w:line="360" w:lineRule="auto"/>
+        <w:ind w:right="436"/>
+        <w:jc w:val="center"/>
+        <w:rPr>
+          <w:sz w:val="28"/>
+        </w:rPr>
+      </w:pPr>
+    </w:p>
+    <w:p>
+      <w:pPr>
+        <w:pStyle w:val="Heading1"/>
+        <w:spacing w:before="1" w:line="360" w:lineRule="auto"/>
+        <w:ind w:right="436"/>
+        <w:jc w:val="center"/>
+        <w:rPr>
+          <w:sz w:val="28"/>
+        </w:rPr>
+      </w:pPr>
+      <w:r>
+        <w:rPr>
+          <w:noProof/>
+          <w:lang w:bidi="ta-IN"/>
+        </w:rPr>
+        <w:drawing>
+          <wp:anchor distT="0" distB="0" distL="0" distR="0" simplePos="0" relativeHeight="251665920" behindDoc="0" locked="0" layoutInCell="1" allowOverlap="1" wp14:anchorId="0D50C0F0" wp14:editId="6E0663BB">
+            <wp:simplePos x="0" y="0"/>
+            <wp:positionH relativeFrom="page">
+              <wp:posOffset>3230354</wp:posOffset>
+            </wp:positionH>
+            <wp:positionV relativeFrom="page">
+              <wp:posOffset>7974965</wp:posOffset>
+            </wp:positionV>
+            <wp:extent cx="1143000" cy="1019175"/>
+            <wp:effectExtent l="0" t="0" r="0" b="9525"/>
+            <wp:wrapNone/>
+            <wp:docPr id="4" name="Picture 4"/>
+            <wp:cNvGraphicFramePr>
+              <a:graphicFrameLocks xmlns:a="http://schemas.openxmlformats.org/drawingml/2006/main" noChangeAspect="1"/>
+            </wp:cNvGraphicFramePr>
+            <a:graphic xmlns:a="http://schemas.openxmlformats.org/drawingml/2006/main">
+              <a:graphicData uri="http://schemas.openxmlformats.org/drawingml/2006/picture">
+                <pic:pic xmlns:pic="http://schemas.openxmlformats.org/drawingml/2006/picture">
+                  <pic:nvPicPr>
+                    <pic:cNvPr id="2" name="image1.png"/>
+                    <pic:cNvPicPr/>
+                  </pic:nvPicPr>
+                  <pic:blipFill>
+                    <a:blip r:embed="rId8" cstate="print"/>
+                    <a:stretch>
+                      <a:fillRect/>
+                    </a:stretch>
+                  </pic:blipFill>
+                  <pic:spPr>
+                    <a:xfrm>
+                      <a:off x="0" y="0"/>
+                      <a:ext cx="1143000" cy="1019175"/>
+                    </a:xfrm>
+                    <a:prstGeom prst="rect">
+                      <a:avLst/>
+                    </a:prstGeom>
+                  </pic:spPr>
+                </pic:pic>
+              </a:graphicData>
+            </a:graphic>
+          </wp:anchor>
+        </w:drawing>
+      </w:r>
+      <w:r>
+        <w:rPr>
+          <w:noProof/>
+          <w:lang w:bidi="ta-IN"/>
+        </w:rPr>
+        <w:drawing>
+          <wp:anchor distT="0" distB="0" distL="0" distR="0" simplePos="0" relativeHeight="251666944" behindDoc="0" locked="0" layoutInCell="1" allowOverlap="1" wp14:anchorId="062CE965" wp14:editId="04028B81">
+            <wp:simplePos x="0" y="0"/>
+            <wp:positionH relativeFrom="page">
+              <wp:posOffset>3230354</wp:posOffset>
+            </wp:positionH>
+            <wp:positionV relativeFrom="page">
+              <wp:posOffset>7974965</wp:posOffset>
+            </wp:positionV>
+            <wp:extent cx="1143000" cy="1019175"/>
+            <wp:effectExtent l="0" t="0" r="0" b="9525"/>
+            <wp:wrapNone/>
+            <wp:docPr id="31" name="Picture 31"/>
+            <wp:cNvGraphicFramePr>
+              <a:graphicFrameLocks xmlns:a="http://schemas.openxmlformats.org/drawingml/2006/main" noChangeAspect="1"/>
+            </wp:cNvGraphicFramePr>
+            <a:graphic xmlns:a="http://schemas.openxmlformats.org/drawingml/2006/main">
+              <a:graphicData uri="http://schemas.openxmlformats.org/drawingml/2006/picture">
+                <pic:pic xmlns:pic="http://schemas.openxmlformats.org/drawingml/2006/picture">
+                  <pic:nvPicPr>
+                    <pic:cNvPr id="2" name="image1.png"/>
+                    <pic:cNvPicPr/>
+                  </pic:nvPicPr>
+                  <pic:blipFill>
+                    <a:blip r:embed="rId8" cstate="print"/>
+                    <a:stretch>
+                      <a:fillRect/>
+                    </a:stretch>
+                  </pic:blipFill>
+                  <pic:spPr>
+                    <a:xfrm>
+                      <a:off x="0" y="0"/>
+                      <a:ext cx="1143000" cy="1019175"/>
+                    </a:xfrm>
+                    <a:prstGeom prst="rect">
+                      <a:avLst/>
+                    </a:prstGeom>
+                  </pic:spPr>
+                </pic:pic>
+              </a:graphicData>
+            </a:graphic>
+          </wp:anchor>
+        </w:drawing>
+      </w:r>
+      <w:r>
+        <w:rPr>
+          <w:sz w:val="28"/>
+        </w:rPr>
+        <w:t>M.I.E.T.</w:t>
+      </w:r>
+      <w:r>
+        <w:rPr>
+          <w:spacing w:val="-6"/>
+          <w:sz w:val="28"/>
+        </w:rPr>
+        <w:t xml:space="preserve"> </w:t>
+      </w:r>
+      <w:r>
+        <w:rPr>
+          <w:sz w:val="28"/>
+        </w:rPr>
+        <w:t>ENGINEERING</w:t>
+      </w:r>
+      <w:r>
+        <w:rPr>
+          <w:spacing w:val="-3"/>
+          <w:sz w:val="28"/>
+        </w:rPr>
+        <w:t xml:space="preserve"> </w:t>
+      </w:r>
+      <w:r>
+        <w:rPr>
+          <w:sz w:val="28"/>
+        </w:rPr>
+        <w:t>COLLEGE, TRICHY</w:t>
+      </w:r>
+      <w:r>
+        <w:rPr>
+          <w:spacing w:val="5"/>
+          <w:sz w:val="28"/>
+        </w:rPr>
+        <w:t xml:space="preserve"> </w:t>
+      </w:r>
+      <w:r>
+        <w:rPr>
+          <w:sz w:val="28"/>
+        </w:rPr>
+        <w:t>–</w:t>
+      </w:r>
+      <w:r>
+        <w:rPr>
+          <w:spacing w:val="-2"/>
+          <w:sz w:val="28"/>
+        </w:rPr>
+        <w:t xml:space="preserve"> </w:t>
+      </w:r>
+      <w:r>
+        <w:rPr>
+          <w:sz w:val="28"/>
+        </w:rPr>
+        <w:t>620007</w:t>
+      </w:r>
+    </w:p>
+    <w:p>
+      <w:pPr>
+        <w:pStyle w:val="Heading1"/>
+        <w:spacing w:before="1" w:line="360" w:lineRule="auto"/>
+        <w:ind w:right="436"/>
+        <w:jc w:val="center"/>
+        <w:rPr>
+          <w:sz w:val="28"/>
+        </w:rPr>
+      </w:pPr>
+    </w:p>
+    <w:p>
+      <w:pPr>
+        <w:pStyle w:val="Heading1"/>
+        <w:spacing w:before="1" w:line="360" w:lineRule="auto"/>
+        <w:ind w:right="436"/>
+        <w:jc w:val="center"/>
+      </w:pPr>
+      <w:r>
+        <w:rPr>
+          <w:noProof/>
+          <w:lang w:bidi="ta-IN"/>
+        </w:rPr>
+        <w:drawing>
+          <wp:anchor distT="0" distB="0" distL="0" distR="0" simplePos="0" relativeHeight="251667968" behindDoc="0" locked="0" layoutInCell="1" allowOverlap="1" wp14:anchorId="70AE9619" wp14:editId="74C12CCC">
+            <wp:simplePos x="0" y="0"/>
+            <wp:positionH relativeFrom="page">
+              <wp:posOffset>3230354</wp:posOffset>
+            </wp:positionH>
+            <wp:positionV relativeFrom="page">
+              <wp:posOffset>7974965</wp:posOffset>
+            </wp:positionV>
+            <wp:extent cx="1143000" cy="1019175"/>
+            <wp:effectExtent l="0" t="0" r="0" b="9525"/>
+            <wp:wrapNone/>
+            <wp:docPr id="32" name="Picture 32"/>
+            <wp:cNvGraphicFramePr>
+              <a:graphicFrameLocks xmlns:a="http://schemas.openxmlformats.org/drawingml/2006/main" noChangeAspect="1"/>
+            </wp:cNvGraphicFramePr>
+            <a:graphic xmlns:a="http://schemas.openxmlformats.org/drawingml/2006/main">
+              <a:graphicData uri="http://schemas.openxmlformats.org/drawingml/2006/picture">
+                <pic:pic xmlns:pic="http://schemas.openxmlformats.org/drawingml/2006/picture">
+                  <pic:nvPicPr>
+                    <pic:cNvPr id="2" name="image1.png"/>
+                    <pic:cNvPicPr/>
+                  </pic:nvPicPr>
+                  <pic:blipFill>
+                    <a:blip r:embed="rId8" cstate="print"/>
+                    <a:stretch>
+                      <a:fillRect/>
+                    </a:stretch>
+                  </pic:blipFill>
+                  <pic:spPr>
+                    <a:xfrm>
+                      <a:off x="0" y="0"/>
+                      <a:ext cx="1143000" cy="1019175"/>
+                    </a:xfrm>
+                    <a:prstGeom prst="rect">
+                      <a:avLst/>
+                    </a:prstGeom>
+                  </pic:spPr>
+                </pic:pic>
+              </a:graphicData>
+            </a:graphic>
+          </wp:anchor>
+        </w:drawing>
+      </w:r>
+      <w:r>
+        <w:rPr>
+          <w:noProof/>
+          <w:lang w:bidi="ta-IN"/>
+        </w:rPr>
+        <w:drawing>
+          <wp:anchor distT="0" distB="0" distL="0" distR="0" simplePos="0" relativeHeight="251668992" behindDoc="0" locked="0" layoutInCell="1" allowOverlap="1" wp14:anchorId="31E087B8" wp14:editId="0DC37031">
+            <wp:simplePos x="0" y="0"/>
+            <wp:positionH relativeFrom="page">
+              <wp:posOffset>3230354</wp:posOffset>
+            </wp:positionH>
+            <wp:positionV relativeFrom="page">
+              <wp:posOffset>7974965</wp:posOffset>
+            </wp:positionV>
+            <wp:extent cx="1143000" cy="1019175"/>
+            <wp:effectExtent l="0" t="0" r="0" b="9525"/>
+            <wp:wrapNone/>
+            <wp:docPr id="33" name="Picture 33"/>
+            <wp:cNvGraphicFramePr>
+              <a:graphicFrameLocks xmlns:a="http://schemas.openxmlformats.org/drawingml/2006/main" noChangeAspect="1"/>
+            </wp:cNvGraphicFramePr>
+            <a:graphic xmlns:a="http://schemas.openxmlformats.org/drawingml/2006/main">
+              <a:graphicData uri="http://schemas.openxmlformats.org/drawingml/2006/picture">
+                <pic:pic xmlns:pic="http://schemas.openxmlformats.org/drawingml/2006/picture">
+                  <pic:nvPicPr>
+                    <pic:cNvPr id="2" name="image1.png"/>
+                    <pic:cNvPicPr/>
+                  </pic:nvPicPr>
+                  <pic:blipFill>
+                    <a:blip r:embed="rId8" cstate="print"/>
+                    <a:stretch>
+                      <a:fillRect/>
+                    </a:stretch>
+                  </pic:blipFill>
+                  <pic:spPr>
+                    <a:xfrm>
+                      <a:off x="0" y="0"/>
+                      <a:ext cx="1143000" cy="1019175"/>
+                    </a:xfrm>
+                    <a:prstGeom prst="rect">
+                      <a:avLst/>
+                    </a:prstGeom>
+                  </pic:spPr>
+                </pic:pic>
+              </a:graphicData>
+            </a:graphic>
+          </wp:anchor>
+        </w:drawing>
+      </w:r>
+      <w:r>
         <w:t>ANNA</w:t>
       </w:r>
       <w:r>
@@ -1776,12 +2425,47 @@
     </w:p>
     <w:p>
       <w:pPr>
+        <w:pStyle w:val="Heading1"/>
+        <w:spacing w:before="1" w:line="360" w:lineRule="auto"/>
+        <w:ind w:right="436"/>
         <w:jc w:val="center"/>
-        <w:rPr>
-          <w:sz w:val="28"/>
-        </w:rPr>
+      </w:pPr>
+    </w:p>
+    <w:p>
+      <w:pPr>
+        <w:pStyle w:val="Heading1"/>
+        <w:spacing w:before="1" w:line="360" w:lineRule="auto"/>
+        <w:ind w:right="436"/>
+        <w:jc w:val="center"/>
+      </w:pPr>
+    </w:p>
+    <w:p>
+      <w:pPr>
+        <w:pStyle w:val="Heading1"/>
+        <w:spacing w:before="1" w:line="360" w:lineRule="auto"/>
+        <w:ind w:right="436"/>
+        <w:jc w:val="center"/>
+      </w:pPr>
+    </w:p>
+    <w:p>
+      <w:pPr>
+        <w:pStyle w:val="Heading1"/>
+        <w:spacing w:before="1" w:line="360" w:lineRule="auto"/>
+        <w:ind w:right="90"/>
+        <w:jc w:val="center"/>
+      </w:pPr>
+      <w:r>
+        <w:t>MAY 2024</w:t>
+      </w:r>
+    </w:p>
+    <w:p>
+      <w:pPr>
+        <w:pStyle w:val="Heading1"/>
+        <w:spacing w:before="1" w:line="360" w:lineRule="auto"/>
+        <w:ind w:right="436"/>
+        <w:jc w:val="center"/>
         <w:sectPr>
-          <w:footerReference w:type="default" r:id="rId10"/>
+          <w:footerReference w:type="default" r:id="rId9"/>
           <w:pgSz w:w="12240" w:h="15840"/>
           <w:pgMar w:top="720" w:right="720" w:bottom="720" w:left="720" w:header="0" w:footer="751" w:gutter="0"/>
           <w:pgNumType w:fmt="lowerRoman" w:start="1"/>
@@ -2340,28 +3024,16 @@
     <w:p>
       <w:pPr>
         <w:spacing w:before="158"/>
-        <w:ind w:left="6016"/>
-        <w:rPr>
-          <w:sz w:val="28"/>
-        </w:rPr>
-      </w:pPr>
-      <w:r>
-        <w:rPr>
-          <w:sz w:val="28"/>
-        </w:rPr>
-        <w:t>Mr</w:t>
-      </w:r>
-      <w:r>
-        <w:rPr>
-          <w:sz w:val="28"/>
-        </w:rPr>
-        <w:t>.</w:t>
-      </w:r>
-      <w:r>
-        <w:rPr>
-          <w:sz w:val="28"/>
-        </w:rPr>
-        <w:t xml:space="preserve"> </w:t>
+        <w:ind w:firstLine="340"/>
+        <w:rPr>
+          <w:sz w:val="28"/>
+        </w:rPr>
+      </w:pPr>
+      <w:r>
+        <w:rPr>
+          <w:sz w:val="28"/>
+        </w:rPr>
+        <w:t xml:space="preserve">Mr. </w:t>
       </w:r>
       <w:r>
         <w:rPr>
@@ -2373,13 +3045,13 @@
         <w:rPr>
           <w:sz w:val="28"/>
         </w:rPr>
-        <w:t>, M.E</w:t>
-      </w:r>
-      <w:r>
-        <w:rPr>
-          <w:sz w:val="28"/>
-        </w:rPr>
-        <w:t>.,</w:t>
+        <w:t>, M.E.,</w:t>
+      </w:r>
+      <w:r>
+        <w:rPr>
+          <w:sz w:val="28"/>
+        </w:rPr>
+        <w:t xml:space="preserve">                                Mr. P. MANIKANDAN, M.E,.</w:t>
       </w:r>
     </w:p>
     <w:p>
@@ -2480,19 +3152,11 @@
       </w:r>
       <w:r>
         <w:rPr>
-          <w:b/>
-          <w:spacing w:val="1"/>
-          <w:sz w:val="28"/>
-        </w:rPr>
-        <w:tab/>
-      </w:r>
-      <w:r>
-        <w:rPr>
-          <w:b/>
+          <w:bCs/>
           <w:spacing w:val="-1"/>
           <w:sz w:val="28"/>
         </w:rPr>
-        <w:t>HEAD OF THE DEPARTMEENT</w:t>
+        <w:t>Assistant Professor</w:t>
       </w:r>
     </w:p>
     <w:p>
@@ -4781,6 +5445,8 @@
         </w:rPr>
         <w:t>the project successfully</w:t>
       </w:r>
+      <w:bookmarkStart w:id="0" w:name="_GoBack"/>
+      <w:bookmarkEnd w:id="0"/>
     </w:p>
     <w:p>
       <w:pPr>
@@ -4853,7 +5519,7 @@
       </w:r>
     </w:p>
     <w:sectPr>
-      <w:footerReference w:type="default" r:id="rId11"/>
+      <w:footerReference w:type="default" r:id="rId10"/>
       <w:pgSz w:w="12240" w:h="15840"/>
       <w:pgMar w:top="720" w:right="720" w:bottom="720" w:left="720" w:header="0" w:footer="751" w:gutter="0"/>
       <w:pgNumType w:fmt="lowerRoman"/>
@@ -4884,184 +5550,9 @@
 
 <file path=word/footer1.xml><?xml version="1.0" encoding="utf-8"?>
 <w:ftr xmlns:wpc="http://schemas.microsoft.com/office/word/2010/wordprocessingCanvas" xmlns:cx="http://schemas.microsoft.com/office/drawing/2014/chartex" xmlns:cx1="http://schemas.microsoft.com/office/drawing/2015/9/8/chartex" xmlns:mc="http://schemas.openxmlformats.org/markup-compatibility/2006" xmlns:o="urn:schemas-microsoft-com:office:office" xmlns:r="http://schemas.openxmlformats.org/officeDocument/2006/relationships" xmlns:m="http://schemas.openxmlformats.org/officeDocument/2006/math" xmlns:v="urn:schemas-microsoft-com:vml" xmlns:wp14="http://schemas.microsoft.com/office/word/2010/wordprocessingDrawing" xmlns:wp="http://schemas.openxmlformats.org/drawingml/2006/wordprocessingDrawing" xmlns:w10="urn:schemas-microsoft-com:office:word" xmlns:w="http://schemas.openxmlformats.org/wordprocessingml/2006/main" xmlns:w14="http://schemas.microsoft.com/office/word/2010/wordml" xmlns:w15="http://schemas.microsoft.com/office/word/2012/wordml" xmlns:w16se="http://schemas.microsoft.com/office/word/2015/wordml/symex" xmlns:wpg="http://schemas.microsoft.com/office/word/2010/wordprocessingGroup" xmlns:wpi="http://schemas.microsoft.com/office/word/2010/wordprocessingInk" xmlns:wne="http://schemas.microsoft.com/office/word/2006/wordml" xmlns:wps="http://schemas.microsoft.com/office/word/2010/wordprocessingShape" mc:Ignorable="w14 w15 w16se wp14">
-  <w:p>
-    <w:pPr>
-      <w:pStyle w:val="BodyText"/>
-      <w:spacing w:line="14" w:lineRule="auto"/>
-      <w:rPr>
-        <w:sz w:val="20"/>
-      </w:rPr>
-    </w:pPr>
-    <w:r>
-      <w:rPr>
-        <w:noProof/>
-        <w:lang w:bidi="ta-IN"/>
-      </w:rPr>
-      <mc:AlternateContent>
-        <mc:Choice Requires="wps">
-          <w:drawing>
-            <wp:anchor distT="0" distB="0" distL="114300" distR="114300" simplePos="0" relativeHeight="486922240" behindDoc="1" locked="0" layoutInCell="1" allowOverlap="1" wp14:anchorId="04C3790D" wp14:editId="58E991FC">
-              <wp:simplePos x="0" y="0"/>
-              <wp:positionH relativeFrom="page">
-                <wp:posOffset>3441700</wp:posOffset>
-              </wp:positionH>
-              <wp:positionV relativeFrom="page">
-                <wp:posOffset>8646795</wp:posOffset>
-              </wp:positionV>
-              <wp:extent cx="888365" cy="221615"/>
-              <wp:effectExtent l="0" t="0" r="0" b="0"/>
-              <wp:wrapNone/>
-              <wp:docPr id="1085035471" name="Text Box 3"/>
-              <wp:cNvGraphicFramePr>
-                <a:graphicFrameLocks xmlns:a="http://schemas.openxmlformats.org/drawingml/2006/main"/>
-              </wp:cNvGraphicFramePr>
-              <a:graphic xmlns:a="http://schemas.openxmlformats.org/drawingml/2006/main">
-                <a:graphicData uri="http://schemas.microsoft.com/office/word/2010/wordprocessingShape">
-                  <wps:wsp>
-                    <wps:cNvSpPr txBox="1">
-                      <a:spLocks noChangeArrowheads="1"/>
-                    </wps:cNvSpPr>
-                    <wps:spPr bwMode="auto">
-                      <a:xfrm>
-                        <a:off x="0" y="0"/>
-                        <a:ext cx="888365" cy="221615"/>
-                      </a:xfrm>
-                      <a:prstGeom prst="rect">
-                        <a:avLst/>
-                      </a:prstGeom>
-                      <a:noFill/>
-                      <a:ln>
-                        <a:noFill/>
-                      </a:ln>
-                      <a:extLst>
-                        <a:ext uri="{909E8E84-426E-40DD-AFC4-6F175D3DCCD1}">
-                          <a14:hiddenFill xmlns:a14="http://schemas.microsoft.com/office/drawing/2010/main">
-                            <a:solidFill>
-                              <a:srgbClr val="FFFFFF"/>
-                            </a:solidFill>
-                          </a14:hiddenFill>
-                        </a:ext>
-                        <a:ext uri="{91240B29-F687-4F45-9708-019B960494DF}">
-                          <a14:hiddenLine xmlns:a14="http://schemas.microsoft.com/office/drawing/2010/main" w="9525">
-                            <a:solidFill>
-                              <a:srgbClr val="000000"/>
-                            </a:solidFill>
-                            <a:miter lim="800000"/>
-                            <a:headEnd/>
-                            <a:tailEnd/>
-                          </a14:hiddenLine>
-                        </a:ext>
-                      </a:extLst>
-                    </wps:spPr>
-                    <wps:txbx>
-                      <w:txbxContent>
-                        <w:p>
-                          <w:pPr>
-                            <w:spacing w:before="6"/>
-                            <w:ind w:left="20"/>
-                            <w:rPr>
-                              <w:b/>
-                              <w:sz w:val="28"/>
-                            </w:rPr>
-                          </w:pPr>
-                          <w:r>
-                            <w:rPr>
-                              <w:b/>
-                              <w:sz w:val="28"/>
-                            </w:rPr>
-                            <w:t>MAY</w:t>
-                          </w:r>
-                          <w:r>
-                            <w:rPr>
-                              <w:b/>
-                              <w:spacing w:val="-3"/>
-                              <w:sz w:val="28"/>
-                            </w:rPr>
-                            <w:t xml:space="preserve"> </w:t>
-                          </w:r>
-                          <w:r>
-                            <w:rPr>
-                              <w:b/>
-                              <w:sz w:val="28"/>
-                            </w:rPr>
-                            <w:t>2024</w:t>
-                          </w:r>
-                        </w:p>
-                      </w:txbxContent>
-                    </wps:txbx>
-                    <wps:bodyPr rot="0" vert="horz" wrap="square" lIns="0" tIns="0" rIns="0" bIns="0" anchor="t" anchorCtr="0" upright="1">
-                      <a:noAutofit/>
-                    </wps:bodyPr>
-                  </wps:wsp>
-                </a:graphicData>
-              </a:graphic>
-              <wp14:sizeRelH relativeFrom="page">
-                <wp14:pctWidth>0</wp14:pctWidth>
-              </wp14:sizeRelH>
-              <wp14:sizeRelV relativeFrom="page">
-                <wp14:pctHeight>0</wp14:pctHeight>
-              </wp14:sizeRelV>
-            </wp:anchor>
-          </w:drawing>
-        </mc:Choice>
-        <mc:Fallback>
-          <w:pict>
-            <v:shapetype w14:anchorId="04C3790D" id="_x0000_t202" coordsize="21600,21600" o:spt="202" path="m,l,21600r21600,l21600,xe">
-              <v:stroke joinstyle="miter"/>
-              <v:path gradientshapeok="t" o:connecttype="rect"/>
-            </v:shapetype>
-            <v:shape id="Text Box 3" o:spid="_x0000_s1026" type="#_x0000_t202" style="position:absolute;margin-left:271pt;margin-top:680.85pt;width:69.95pt;height:17.45pt;z-index:-16394240;visibility:visible;mso-wrap-style:square;mso-width-percent:0;mso-height-percent:0;mso-wrap-distance-left:9pt;mso-wrap-distance-top:0;mso-wrap-distance-right:9pt;mso-wrap-distance-bottom:0;mso-position-horizontal:absolute;mso-position-horizontal-relative:page;mso-position-vertical:absolute;mso-position-vertical-relative:page;mso-width-percent:0;mso-height-percent:0;mso-width-relative:page;mso-height-relative:page;v-text-anchor:top" o:gfxdata="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" filled="f" stroked="f">
-              <v:textbox inset="0,0,0,0">
-                <w:txbxContent>
-                  <w:p>
-                    <w:pPr>
-                      <w:spacing w:before="6"/>
-                      <w:ind w:left="20"/>
-                      <w:rPr>
-                        <w:b/>
-                        <w:sz w:val="28"/>
-                      </w:rPr>
-                    </w:pPr>
-                    <w:r>
-                      <w:rPr>
-                        <w:b/>
-                        <w:sz w:val="28"/>
-                      </w:rPr>
-                      <w:t>MAY</w:t>
-                    </w:r>
-                    <w:r>
-                      <w:rPr>
-                        <w:b/>
-                        <w:spacing w:val="-3"/>
-                        <w:sz w:val="28"/>
-                      </w:rPr>
-                      <w:t xml:space="preserve"> </w:t>
-                    </w:r>
-                    <w:r>
-                      <w:rPr>
-                        <w:b/>
-                        <w:sz w:val="28"/>
-                      </w:rPr>
-                      <w:t>2024</w:t>
-                    </w:r>
-                  </w:p>
-                </w:txbxContent>
-              </v:textbox>
-              <w10:wrap anchorx="page" anchory="page"/>
-            </v:shape>
-          </w:pict>
-        </mc:Fallback>
-      </mc:AlternateContent>
-    </w:r>
-  </w:p>
-</w:ftr>
-</file>
-
-<file path=word/footer2.xml><?xml version="1.0" encoding="utf-8"?>
-<w:ftr xmlns:wpc="http://schemas.microsoft.com/office/word/2010/wordprocessingCanvas" xmlns:cx="http://schemas.microsoft.com/office/drawing/2014/chartex" xmlns:cx1="http://schemas.microsoft.com/office/drawing/2015/9/8/chartex" xmlns:mc="http://schemas.openxmlformats.org/markup-compatibility/2006" xmlns:o="urn:schemas-microsoft-com:office:office" xmlns:r="http://schemas.openxmlformats.org/officeDocument/2006/relationships" xmlns:m="http://schemas.openxmlformats.org/officeDocument/2006/math" xmlns:v="urn:schemas-microsoft-com:vml" xmlns:wp14="http://schemas.microsoft.com/office/word/2010/wordprocessingDrawing" xmlns:wp="http://schemas.openxmlformats.org/drawingml/2006/wordprocessingDrawing" xmlns:w10="urn:schemas-microsoft-com:office:word" xmlns:w="http://schemas.openxmlformats.org/wordprocessingml/2006/main" xmlns:w14="http://schemas.microsoft.com/office/word/2010/wordml" xmlns:w15="http://schemas.microsoft.com/office/word/2012/wordml" xmlns:w16se="http://schemas.microsoft.com/office/word/2015/wordml/symex" xmlns:wpg="http://schemas.microsoft.com/office/word/2010/wordprocessingGroup" xmlns:wpi="http://schemas.microsoft.com/office/word/2010/wordprocessingInk" xmlns:wne="http://schemas.microsoft.com/office/word/2006/wordml" xmlns:wps="http://schemas.microsoft.com/office/word/2010/wordprocessingShape" mc:Ignorable="w14 w15 w16se wp14">
   <w:sdt>
     <w:sdtPr>
-      <w:id w:val="-1569417851"/>
+      <w:id w:val="-1623830903"/>
       <w:docPartObj>
         <w:docPartGallery w:val="Page Numbers (Bottom of Page)"/>
         <w:docPartUnique/>
@@ -5091,7 +5582,7 @@
           <w:rPr>
             <w:noProof/>
           </w:rPr>
-          <w:t>iii</w:t>
+          <w:t>i</w:t>
         </w:r>
         <w:r>
           <w:rPr>
@@ -5114,7 +5605,7 @@
 </w:ftr>
 </file>
 
-<file path=word/footer3.xml><?xml version="1.0" encoding="utf-8"?>
+<file path=word/footer2.xml><?xml version="1.0" encoding="utf-8"?>
 <w:ftr xmlns:wpc="http://schemas.microsoft.com/office/word/2010/wordprocessingCanvas" xmlns:cx="http://schemas.microsoft.com/office/drawing/2014/chartex" xmlns:cx1="http://schemas.microsoft.com/office/drawing/2015/9/8/chartex" xmlns:mc="http://schemas.openxmlformats.org/markup-compatibility/2006" xmlns:o="urn:schemas-microsoft-com:office:office" xmlns:r="http://schemas.openxmlformats.org/officeDocument/2006/relationships" xmlns:m="http://schemas.openxmlformats.org/officeDocument/2006/math" xmlns:v="urn:schemas-microsoft-com:vml" xmlns:wp14="http://schemas.microsoft.com/office/word/2010/wordprocessingDrawing" xmlns:wp="http://schemas.openxmlformats.org/drawingml/2006/wordprocessingDrawing" xmlns:w10="urn:schemas-microsoft-com:office:word" xmlns:w="http://schemas.openxmlformats.org/wordprocessingml/2006/main" xmlns:w14="http://schemas.microsoft.com/office/word/2010/wordml" xmlns:w15="http://schemas.microsoft.com/office/word/2012/wordml" xmlns:w16se="http://schemas.microsoft.com/office/word/2015/wordml/symex" xmlns:wpg="http://schemas.microsoft.com/office/word/2010/wordprocessingGroup" xmlns:wpi="http://schemas.microsoft.com/office/word/2010/wordprocessingInk" xmlns:wne="http://schemas.microsoft.com/office/word/2006/wordml" xmlns:wps="http://schemas.microsoft.com/office/word/2010/wordprocessingShape" mc:Ignorable="w14 w15 w16se wp14">
   <w:p>
     <w:pPr>
@@ -5124,165 +5615,6 @@
         <w:sz w:val="20"/>
       </w:rPr>
     </w:pPr>
-    <w:r>
-      <w:rPr>
-        <w:noProof/>
-        <w:lang w:bidi="ta-IN"/>
-      </w:rPr>
-      <mc:AlternateContent>
-        <mc:Choice Requires="wps">
-          <w:drawing>
-            <wp:anchor distT="0" distB="0" distL="114300" distR="114300" simplePos="0" relativeHeight="486923264" behindDoc="1" locked="0" layoutInCell="1" allowOverlap="1" wp14:anchorId="71020363" wp14:editId="2EEC8AC2">
-              <wp:simplePos x="0" y="0"/>
-              <wp:positionH relativeFrom="page">
-                <wp:posOffset>3761105</wp:posOffset>
-              </wp:positionH>
-              <wp:positionV relativeFrom="page">
-                <wp:posOffset>9391015</wp:posOffset>
-              </wp:positionV>
-              <wp:extent cx="253365" cy="221615"/>
-              <wp:effectExtent l="0" t="0" r="0" b="0"/>
-              <wp:wrapNone/>
-              <wp:docPr id="1253111180" name="Text Box 1"/>
-              <wp:cNvGraphicFramePr>
-                <a:graphicFrameLocks xmlns:a="http://schemas.openxmlformats.org/drawingml/2006/main"/>
-              </wp:cNvGraphicFramePr>
-              <a:graphic xmlns:a="http://schemas.openxmlformats.org/drawingml/2006/main">
-                <a:graphicData uri="http://schemas.microsoft.com/office/word/2010/wordprocessingShape">
-                  <wps:wsp>
-                    <wps:cNvSpPr txBox="1">
-                      <a:spLocks noChangeArrowheads="1"/>
-                    </wps:cNvSpPr>
-                    <wps:spPr bwMode="auto">
-                      <a:xfrm>
-                        <a:off x="0" y="0"/>
-                        <a:ext cx="253365" cy="221615"/>
-                      </a:xfrm>
-                      <a:prstGeom prst="rect">
-                        <a:avLst/>
-                      </a:prstGeom>
-                      <a:noFill/>
-                      <a:ln>
-                        <a:noFill/>
-                      </a:ln>
-                      <a:extLst>
-                        <a:ext uri="{909E8E84-426E-40DD-AFC4-6F175D3DCCD1}">
-                          <a14:hiddenFill xmlns:a14="http://schemas.microsoft.com/office/drawing/2010/main">
-                            <a:solidFill>
-                              <a:srgbClr val="FFFFFF"/>
-                            </a:solidFill>
-                          </a14:hiddenFill>
-                        </a:ext>
-                        <a:ext uri="{91240B29-F687-4F45-9708-019B960494DF}">
-                          <a14:hiddenLine xmlns:a14="http://schemas.microsoft.com/office/drawing/2010/main" w="9525">
-                            <a:solidFill>
-                              <a:srgbClr val="000000"/>
-                            </a:solidFill>
-                            <a:miter lim="800000"/>
-                            <a:headEnd/>
-                            <a:tailEnd/>
-                          </a14:hiddenLine>
-                        </a:ext>
-                      </a:extLst>
-                    </wps:spPr>
-                    <wps:txbx>
-                      <w:txbxContent>
-                        <w:p>
-                          <w:pPr>
-                            <w:spacing w:before="6"/>
-                            <w:ind w:left="60"/>
-                            <w:rPr>
-                              <w:sz w:val="28"/>
-                            </w:rPr>
-                          </w:pPr>
-                          <w:r>
-                            <w:fldChar w:fldCharType="begin"/>
-                          </w:r>
-                          <w:r>
-                            <w:rPr>
-                              <w:sz w:val="28"/>
-                            </w:rPr>
-                            <w:instrText xml:space="preserve"> PAGE </w:instrText>
-                          </w:r>
-                          <w:r>
-                            <w:fldChar w:fldCharType="separate"/>
-                          </w:r>
-                          <w:r>
-                            <w:rPr>
-                              <w:noProof/>
-                              <w:sz w:val="28"/>
-                            </w:rPr>
-                            <w:t>iv</w:t>
-                          </w:r>
-                          <w:r>
-                            <w:fldChar w:fldCharType="end"/>
-                          </w:r>
-                        </w:p>
-                      </w:txbxContent>
-                    </wps:txbx>
-                    <wps:bodyPr rot="0" vert="horz" wrap="square" lIns="0" tIns="0" rIns="0" bIns="0" anchor="t" anchorCtr="0" upright="1">
-                      <a:noAutofit/>
-                    </wps:bodyPr>
-                  </wps:wsp>
-                </a:graphicData>
-              </a:graphic>
-              <wp14:sizeRelH relativeFrom="page">
-                <wp14:pctWidth>0</wp14:pctWidth>
-              </wp14:sizeRelH>
-              <wp14:sizeRelV relativeFrom="page">
-                <wp14:pctHeight>0</wp14:pctHeight>
-              </wp14:sizeRelV>
-            </wp:anchor>
-          </w:drawing>
-        </mc:Choice>
-        <mc:Fallback>
-          <w:pict>
-            <v:shapetype w14:anchorId="71020363" id="_x0000_t202" coordsize="21600,21600" o:spt="202" path="m,l,21600r21600,l21600,xe">
-              <v:stroke joinstyle="miter"/>
-              <v:path gradientshapeok="t" o:connecttype="rect"/>
-            </v:shapetype>
-            <v:shape id="Text Box 1" o:spid="_x0000_s1027" type="#_x0000_t202" style="position:absolute;margin-left:296.15pt;margin-top:739.45pt;width:19.95pt;height:17.45pt;z-index:-16393216;visibility:visible;mso-wrap-style:square;mso-width-percent:0;mso-height-percent:0;mso-wrap-distance-left:9pt;mso-wrap-distance-top:0;mso-wrap-distance-right:9pt;mso-wrap-distance-bottom:0;mso-position-horizontal:absolute;mso-position-horizontal-relative:page;mso-position-vertical:absolute;mso-position-vertical-relative:page;mso-width-percent:0;mso-height-percent:0;mso-width-relative:page;mso-height-relative:page;v-text-anchor:top" o:gfxdata="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" filled="f" stroked="f">
-              <v:textbox inset="0,0,0,0">
-                <w:txbxContent>
-                  <w:p>
-                    <w:pPr>
-                      <w:spacing w:before="6"/>
-                      <w:ind w:left="60"/>
-                      <w:rPr>
-                        <w:sz w:val="28"/>
-                      </w:rPr>
-                    </w:pPr>
-                    <w:r>
-                      <w:fldChar w:fldCharType="begin"/>
-                    </w:r>
-                    <w:r>
-                      <w:rPr>
-                        <w:sz w:val="28"/>
-                      </w:rPr>
-                      <w:instrText xml:space="preserve"> PAGE </w:instrText>
-                    </w:r>
-                    <w:r>
-                      <w:fldChar w:fldCharType="separate"/>
-                    </w:r>
-                    <w:r>
-                      <w:rPr>
-                        <w:noProof/>
-                        <w:sz w:val="28"/>
-                      </w:rPr>
-                      <w:t>iv</w:t>
-                    </w:r>
-                    <w:r>
-                      <w:fldChar w:fldCharType="end"/>
-                    </w:r>
-                  </w:p>
-                </w:txbxContent>
-              </v:textbox>
-              <w10:wrap anchorx="page" anchory="page"/>
-            </v:shape>
-          </w:pict>
-        </mc:Fallback>
-      </mc:AlternateContent>
-    </w:r>
   </w:p>
 </w:ftr>
 </file>
@@ -7174,7 +7506,7 @@
 </file>
 
 <file path=customXml/itemProps1.xml><?xml version="1.0" encoding="utf-8"?>
-<ds:datastoreItem xmlns:ds="http://schemas.openxmlformats.org/officeDocument/2006/customXml" ds:itemID="{38C9A954-8823-4977-A268-45A64CC0EFBF}">
+<ds:datastoreItem xmlns:ds="http://schemas.openxmlformats.org/officeDocument/2006/customXml" ds:itemID="{2F045709-A2FF-4CA7-892D-0E0CD6DAE4AF}">
   <ds:schemaRefs>
     <ds:schemaRef ds:uri="http://schemas.openxmlformats.org/officeDocument/2006/bibliography"/>
   </ds:schemaRefs>

</xml_diff>